<commit_message>
Removed Unit Tests and Kay from all Dokuments
</commit_message>
<xml_diff>
--- a/PROJECT/Customer Requirements Specification/TINF19C_CRS_Team_3_v1.docx
+++ b/PROJECT/Customer Requirements Specification/TINF19C_CRS_Team_3_v1.docx
@@ -1,6 +1,6 @@
 
 <file path=word/document.xml><?xml version="1.0" encoding="utf-8"?>
-<w:document xmlns:wpc="http://schemas.microsoft.com/office/word/2010/wordprocessingCanvas" xmlns:cx="http://schemas.microsoft.com/office/drawing/2014/chartex" xmlns:cx1="http://schemas.microsoft.com/office/drawing/2015/9/8/chartex" xmlns:cx2="http://schemas.microsoft.com/office/drawing/2015/10/21/chartex" xmlns:cx3="http://schemas.microsoft.com/office/drawing/2016/5/9/chartex" xmlns:cx4="http://schemas.microsoft.com/office/drawing/2016/5/10/chartex" xmlns:cx5="http://schemas.microsoft.com/office/drawing/2016/5/11/chartex" xmlns:cx6="http://schemas.microsoft.com/office/drawing/2016/5/12/chartex" xmlns:cx7="http://schemas.microsoft.com/office/drawing/2016/5/13/chartex" xmlns:cx8="http://schemas.microsoft.com/office/drawing/2016/5/14/chartex" xmlns:mc="http://schemas.openxmlformats.org/markup-compatibility/2006" xmlns:aink="http://schemas.microsoft.com/office/drawing/2016/ink" xmlns:am3d="http://schemas.microsoft.com/office/drawing/2017/model3d" xmlns:o="urn:schemas-microsoft-com:office:office" xmlns:r="http://schemas.openxmlformats.org/officeDocument/2006/relationships" xmlns:m="http://schemas.openxmlformats.org/officeDocument/2006/math" xmlns:v="urn:schemas-microsoft-com:vml" xmlns:wp14="http://schemas.microsoft.com/office/word/2010/wordprocessingDrawing" xmlns:wp="http://schemas.openxmlformats.org/drawingml/2006/wordprocessingDrawing" xmlns:w10="urn:schemas-microsoft-com:office:word" xmlns:w="http://schemas.openxmlformats.org/wordprocessingml/2006/main" xmlns:w14="http://schemas.microsoft.com/office/word/2010/wordml" xmlns:w15="http://schemas.microsoft.com/office/word/2012/wordml" xmlns:w16cid="http://schemas.microsoft.com/office/word/2016/wordml/cid" xmlns:w16se="http://schemas.microsoft.com/office/word/2015/wordml/symex" xmlns:wpg="http://schemas.microsoft.com/office/word/2010/wordprocessingGroup" xmlns:wpi="http://schemas.microsoft.com/office/word/2010/wordprocessingInk" xmlns:wne="http://schemas.microsoft.com/office/word/2006/wordml" xmlns:wps="http://schemas.microsoft.com/office/word/2010/wordprocessingShape" mc:Ignorable="w14 w15 w16se w16cid wp14">
+<w:document xmlns:wpc="http://schemas.microsoft.com/office/word/2010/wordprocessingCanvas" xmlns:cx="http://schemas.microsoft.com/office/drawing/2014/chartex" xmlns:cx1="http://schemas.microsoft.com/office/drawing/2015/9/8/chartex" xmlns:cx2="http://schemas.microsoft.com/office/drawing/2015/10/21/chartex" xmlns:cx3="http://schemas.microsoft.com/office/drawing/2016/5/9/chartex" xmlns:cx4="http://schemas.microsoft.com/office/drawing/2016/5/10/chartex" xmlns:cx5="http://schemas.microsoft.com/office/drawing/2016/5/11/chartex" xmlns:cx6="http://schemas.microsoft.com/office/drawing/2016/5/12/chartex" xmlns:cx7="http://schemas.microsoft.com/office/drawing/2016/5/13/chartex" xmlns:cx8="http://schemas.microsoft.com/office/drawing/2016/5/14/chartex" xmlns:mc="http://schemas.openxmlformats.org/markup-compatibility/2006" xmlns:aink="http://schemas.microsoft.com/office/drawing/2016/ink" xmlns:am3d="http://schemas.microsoft.com/office/drawing/2017/model3d" xmlns:o="urn:schemas-microsoft-com:office:office" xmlns:r="http://schemas.openxmlformats.org/officeDocument/2006/relationships" xmlns:m="http://schemas.openxmlformats.org/officeDocument/2006/math" xmlns:v="urn:schemas-microsoft-com:vml" xmlns:wp14="http://schemas.microsoft.com/office/word/2010/wordprocessingDrawing" xmlns:wp="http://schemas.openxmlformats.org/drawingml/2006/wordprocessingDrawing" xmlns:w10="urn:schemas-microsoft-com:office:word" xmlns:w="http://schemas.openxmlformats.org/wordprocessingml/2006/main" xmlns:w14="http://schemas.microsoft.com/office/word/2010/wordml" xmlns:w15="http://schemas.microsoft.com/office/word/2012/wordml" xmlns:w16cex="http://schemas.microsoft.com/office/word/2018/wordml/cex" xmlns:w16cid="http://schemas.microsoft.com/office/word/2016/wordml/cid" xmlns:w16="http://schemas.microsoft.com/office/word/2018/wordml" xmlns:w16se="http://schemas.microsoft.com/office/word/2015/wordml/symex" xmlns:wpg="http://schemas.microsoft.com/office/word/2010/wordprocessingGroup" xmlns:wpi="http://schemas.microsoft.com/office/word/2010/wordprocessingInk" xmlns:wne="http://schemas.microsoft.com/office/word/2006/wordml" xmlns:wps="http://schemas.microsoft.com/office/word/2010/wordprocessingShape" mc:Ignorable="w14 w15 w16se w16cid w16 w16cex wp14">
   <w:body>
     <w:p>
       <w:pPr>
@@ -66,31 +66,7 @@
           <w:szCs w:val="44"/>
           <w:lang w:val="en-US"/>
         </w:rPr>
-        <w:t>(</w:t>
-      </w:r>
-      <w:proofErr w:type="spellStart"/>
-      <w:r>
-        <w:rPr>
-          <w:rFonts w:ascii="Calibri" w:hAnsi="Calibri" w:cs="Calibri"/>
-          <w:b/>
-          <w:bCs/>
-          <w:sz w:val="44"/>
-          <w:szCs w:val="44"/>
-          <w:lang w:val="en-US"/>
-        </w:rPr>
-        <w:t>Lastenheft</w:t>
-      </w:r>
-      <w:proofErr w:type="spellEnd"/>
-      <w:r>
-        <w:rPr>
-          <w:rFonts w:ascii="Calibri" w:hAnsi="Calibri" w:cs="Calibri"/>
-          <w:b/>
-          <w:bCs/>
-          <w:sz w:val="44"/>
-          <w:szCs w:val="44"/>
-          <w:lang w:val="en-US"/>
-        </w:rPr>
-        <w:t>)</w:t>
+        <w:t>(Lastenheft)</w:t>
       </w:r>
     </w:p>
     <w:p>
@@ -131,31 +107,7 @@
           <w:szCs w:val="28"/>
           <w:lang w:val="en-US"/>
         </w:rPr>
-        <w:t xml:space="preserve">(TINF19C, SWE I </w:t>
-      </w:r>
-      <w:proofErr w:type="spellStart"/>
-      <w:r>
-        <w:rPr>
-          <w:rFonts w:ascii="Calibri" w:hAnsi="Calibri" w:cs="Calibri"/>
-          <w:i w:val="0"/>
-          <w:iCs w:val="0"/>
-          <w:sz w:val="28"/>
-          <w:szCs w:val="28"/>
-          <w:lang w:val="en-US"/>
-        </w:rPr>
-        <w:t>Praxisprojekt</w:t>
-      </w:r>
-      <w:proofErr w:type="spellEnd"/>
-      <w:r>
-        <w:rPr>
-          <w:rFonts w:ascii="Calibri" w:hAnsi="Calibri" w:cs="Calibri"/>
-          <w:i w:val="0"/>
-          <w:iCs w:val="0"/>
-          <w:sz w:val="28"/>
-          <w:szCs w:val="28"/>
-          <w:lang w:val="en-US"/>
-        </w:rPr>
-        <w:t xml:space="preserve"> 2020/2021)</w:t>
+        <w:t>(TINF19C, SWE I Praxisprojekt 2020/2021)</w:t>
       </w:r>
     </w:p>
     <w:p>
@@ -541,9 +493,8 @@
           <w:iCs w:val="0"/>
           <w:sz w:val="22"/>
         </w:rPr>
-        <w:t xml:space="preserve">(Niclas </w:t>
-      </w:r>
-      <w:proofErr w:type="spellStart"/>
+        <w:t>(Niclas Hörber, Kay Knöpfle, Nico Fischer, Daniel Zichler, Niklas Huber, Phillip Förster</w:t>
+      </w:r>
       <w:r>
         <w:rPr>
           <w:rFonts w:ascii="Calibri" w:hAnsi="Calibri" w:cs="Calibri"/>
@@ -551,45 +502,6 @@
           <w:iCs w:val="0"/>
           <w:sz w:val="22"/>
         </w:rPr>
-        <w:t>Hörber</w:t>
-      </w:r>
-      <w:proofErr w:type="spellEnd"/>
-      <w:r>
-        <w:rPr>
-          <w:rFonts w:ascii="Calibri" w:hAnsi="Calibri" w:cs="Calibri"/>
-          <w:i w:val="0"/>
-          <w:iCs w:val="0"/>
-          <w:sz w:val="22"/>
-        </w:rPr>
-        <w:t xml:space="preserve">, Kay Knöpfle, Nico Fischer, Daniel </w:t>
-      </w:r>
-      <w:proofErr w:type="spellStart"/>
-      <w:r>
-        <w:rPr>
-          <w:rFonts w:ascii="Calibri" w:hAnsi="Calibri" w:cs="Calibri"/>
-          <w:i w:val="0"/>
-          <w:iCs w:val="0"/>
-          <w:sz w:val="22"/>
-        </w:rPr>
-        <w:t>Zichler</w:t>
-      </w:r>
-      <w:proofErr w:type="spellEnd"/>
-      <w:r>
-        <w:rPr>
-          <w:rFonts w:ascii="Calibri" w:hAnsi="Calibri" w:cs="Calibri"/>
-          <w:i w:val="0"/>
-          <w:iCs w:val="0"/>
-          <w:sz w:val="22"/>
-        </w:rPr>
-        <w:t>, Niklas Huber, Phillip Förster</w:t>
-      </w:r>
-      <w:r>
-        <w:rPr>
-          <w:rFonts w:ascii="Calibri" w:hAnsi="Calibri" w:cs="Calibri"/>
-          <w:i w:val="0"/>
-          <w:iCs w:val="0"/>
-          <w:sz w:val="22"/>
-        </w:rPr>
         <w:t>)</w:t>
       </w:r>
     </w:p>
@@ -624,7 +536,6 @@
         </w:rPr>
         <w:tab/>
       </w:r>
-      <w:proofErr w:type="spellStart"/>
       <w:r>
         <w:rPr>
           <w:rStyle w:val="Erluterungen"/>
@@ -634,19 +545,7 @@
           <w:szCs w:val="18"/>
           <w:lang w:val="en-US"/>
         </w:rPr>
-        <w:t>Rotebühlplatz</w:t>
-      </w:r>
-      <w:proofErr w:type="spellEnd"/>
-      <w:r>
-        <w:rPr>
-          <w:rStyle w:val="Erluterungen"/>
-          <w:rFonts w:ascii="Calibri" w:hAnsi="Calibri" w:cs="Calibri"/>
-          <w:color w:val="auto"/>
-          <w:sz w:val="22"/>
-          <w:szCs w:val="18"/>
-          <w:lang w:val="en-US"/>
-        </w:rPr>
-        <w:t xml:space="preserve"> 41</w:t>
+        <w:t>Rotebühlplatz 41</w:t>
       </w:r>
     </w:p>
     <w:p>
@@ -1213,18 +1112,8 @@
                 <w:sz w:val="22"/>
                 <w:lang w:val="en-US"/>
               </w:rPr>
-              <w:t xml:space="preserve">Huber, Kay </w:t>
+              <w:t>Huber, Kay Knöpfle</w:t>
             </w:r>
-            <w:proofErr w:type="spellStart"/>
-            <w:r>
-              <w:rPr>
-                <w:rFonts w:ascii="Calibri" w:hAnsi="Calibri" w:cs="Calibri"/>
-                <w:sz w:val="22"/>
-                <w:lang w:val="en-US"/>
-              </w:rPr>
-              <w:t>Knöpfle</w:t>
-            </w:r>
-            <w:proofErr w:type="spellEnd"/>
           </w:p>
         </w:tc>
         <w:tc>
@@ -1653,6 +1542,14 @@
                 <w:lang w:val="en-US"/>
               </w:rPr>
             </w:pPr>
+            <w:r>
+              <w:rPr>
+                <w:rFonts w:ascii="Calibri" w:hAnsi="Calibri" w:cs="Calibri"/>
+                <w:sz w:val="22"/>
+                <w:lang w:val="en-US"/>
+              </w:rPr>
+              <w:t>1.0</w:t>
+            </w:r>
           </w:p>
         </w:tc>
         <w:tc>
@@ -1674,6 +1571,14 @@
                 <w:lang w:val="en-US"/>
               </w:rPr>
             </w:pPr>
+            <w:r>
+              <w:rPr>
+                <w:rFonts w:ascii="Calibri" w:hAnsi="Calibri" w:cs="Calibri"/>
+                <w:sz w:val="22"/>
+                <w:lang w:val="en-US"/>
+              </w:rPr>
+              <w:t>23.04.2021</w:t>
+            </w:r>
           </w:p>
         </w:tc>
         <w:tc>
@@ -1695,6 +1600,14 @@
                 <w:lang w:val="en-US"/>
               </w:rPr>
             </w:pPr>
+            <w:r>
+              <w:rPr>
+                <w:rFonts w:ascii="Calibri" w:hAnsi="Calibri" w:cs="Calibri"/>
+                <w:sz w:val="22"/>
+                <w:lang w:val="en-US"/>
+              </w:rPr>
+              <w:t>Niklas Huber</w:t>
+            </w:r>
           </w:p>
         </w:tc>
         <w:tc>
@@ -1716,6 +1629,14 @@
                 <w:lang w:val="en-US"/>
               </w:rPr>
             </w:pPr>
+            <w:r>
+              <w:rPr>
+                <w:rFonts w:ascii="Calibri" w:hAnsi="Calibri" w:cs="Calibri"/>
+                <w:sz w:val="22"/>
+                <w:lang w:val="en-US"/>
+              </w:rPr>
+              <w:t>Added optional GUI</w:t>
+            </w:r>
           </w:p>
         </w:tc>
       </w:tr>
@@ -1926,8 +1847,6 @@
         </w:rPr>
         <w:fldChar w:fldCharType="separate"/>
       </w:r>
-      <w:bookmarkStart w:id="3" w:name="_GoBack"/>
-      <w:bookmarkEnd w:id="3"/>
       <w:r>
         <w:rPr>
           <w:rFonts w:ascii="Calibri" w:hAnsi="Calibri" w:cs="Calibri"/>
@@ -4095,11 +4014,11 @@
           <w:lang w:val="en-US"/>
         </w:rPr>
       </w:pPr>
-      <w:bookmarkStart w:id="4" w:name="_Toc522094874"/>
-      <w:bookmarkStart w:id="5" w:name="_Toc522094926"/>
-      <w:bookmarkStart w:id="6" w:name="_Toc522168322"/>
-      <w:bookmarkStart w:id="7" w:name="_Toc522174211"/>
-      <w:bookmarkStart w:id="8" w:name="_Toc56104603"/>
+      <w:bookmarkStart w:id="3" w:name="_Toc522094874"/>
+      <w:bookmarkStart w:id="4" w:name="_Toc522094926"/>
+      <w:bookmarkStart w:id="5" w:name="_Toc522168322"/>
+      <w:bookmarkStart w:id="6" w:name="_Toc522174211"/>
+      <w:bookmarkStart w:id="7" w:name="_Toc56104603"/>
       <w:r>
         <w:rPr>
           <w:rFonts w:ascii="Calibri" w:hAnsi="Calibri" w:cs="Calibri"/>
@@ -4109,11 +4028,11 @@
         <w:lastRenderedPageBreak/>
         <w:t>Goal</w:t>
       </w:r>
+      <w:bookmarkEnd w:id="3"/>
       <w:bookmarkEnd w:id="4"/>
       <w:bookmarkEnd w:id="5"/>
       <w:bookmarkEnd w:id="6"/>
       <w:bookmarkEnd w:id="7"/>
-      <w:bookmarkEnd w:id="8"/>
     </w:p>
     <w:p>
       <w:pPr>
@@ -4273,29 +4192,7 @@
           <w:color w:val="000000" w:themeColor="text1"/>
           <w:lang w:val="en-US"/>
         </w:rPr>
-        <w:t xml:space="preserve">erver profiles should be parameterizable via an </w:t>
-      </w:r>
-      <w:proofErr w:type="spellStart"/>
-      <w:r>
-        <w:rPr>
-          <w:rStyle w:val="Erluterungen"/>
-          <w:rFonts w:ascii="Calibri" w:hAnsi="Calibri" w:cs="Calibri"/>
-          <w:i w:val="0"/>
-          <w:color w:val="000000" w:themeColor="text1"/>
-          <w:lang w:val="en-US"/>
-        </w:rPr>
-        <w:t>AutomationML</w:t>
-      </w:r>
-      <w:proofErr w:type="spellEnd"/>
-      <w:r>
-        <w:rPr>
-          <w:rStyle w:val="Erluterungen"/>
-          <w:rFonts w:ascii="Calibri" w:hAnsi="Calibri" w:cs="Calibri"/>
-          <w:i w:val="0"/>
-          <w:color w:val="000000" w:themeColor="text1"/>
-          <w:lang w:val="en-US"/>
-        </w:rPr>
-        <w:t xml:space="preserve"> configuration file (in CAEX 3.0).  </w:t>
+        <w:t xml:space="preserve">erver profiles should be parameterizable via an AutomationML configuration file (in CAEX 3.0).  </w:t>
       </w:r>
       <w:r>
         <w:rPr>
@@ -4407,11 +4304,11 @@
           <w:lang w:val="en-US"/>
         </w:rPr>
       </w:pPr>
-      <w:bookmarkStart w:id="9" w:name="_Toc522094875"/>
-      <w:bookmarkStart w:id="10" w:name="_Toc522094927"/>
-      <w:bookmarkStart w:id="11" w:name="_Toc522168323"/>
-      <w:bookmarkStart w:id="12" w:name="_Toc522174212"/>
-      <w:bookmarkStart w:id="13" w:name="_Toc56104604"/>
+      <w:bookmarkStart w:id="8" w:name="_Toc522094875"/>
+      <w:bookmarkStart w:id="9" w:name="_Toc522094927"/>
+      <w:bookmarkStart w:id="10" w:name="_Toc522168323"/>
+      <w:bookmarkStart w:id="11" w:name="_Toc522174212"/>
+      <w:bookmarkStart w:id="12" w:name="_Toc56104604"/>
       <w:r>
         <w:rPr>
           <w:rFonts w:ascii="Calibri" w:hAnsi="Calibri" w:cs="Calibri"/>
@@ -4421,11 +4318,11 @@
         <w:lastRenderedPageBreak/>
         <w:t>Product Environment</w:t>
       </w:r>
+      <w:bookmarkEnd w:id="8"/>
       <w:bookmarkEnd w:id="9"/>
       <w:bookmarkEnd w:id="10"/>
       <w:bookmarkEnd w:id="11"/>
       <w:bookmarkEnd w:id="12"/>
-      <w:bookmarkEnd w:id="13"/>
     </w:p>
     <w:p>
       <w:pPr>
@@ -4438,7 +4335,7 @@
           <w:lang w:val="en-US"/>
         </w:rPr>
       </w:pPr>
-      <w:bookmarkStart w:id="14" w:name="_Hlk522167040"/>
+      <w:bookmarkStart w:id="13" w:name="_Hlk522167040"/>
     </w:p>
     <w:p>
       <w:pPr>
@@ -5060,7 +4957,6 @@
         </w:rPr>
         <w:t xml:space="preserve">X 3.0 in </w:t>
       </w:r>
-      <w:proofErr w:type="spellStart"/>
       <w:r>
         <w:rPr>
           <w:rStyle w:val="Erluterungen"/>
@@ -5070,9 +4966,8 @@
           <w:color w:val="000000" w:themeColor="text1"/>
           <w:lang w:val="en-US"/>
         </w:rPr>
-        <w:t>AutomationML</w:t>
-      </w:r>
-      <w:proofErr w:type="spellEnd"/>
+        <w:t>AutomationML (AML)</w:t>
+      </w:r>
       <w:r>
         <w:rPr>
           <w:rStyle w:val="Erluterungen"/>
@@ -5082,7 +4977,7 @@
           <w:color w:val="000000" w:themeColor="text1"/>
           <w:lang w:val="en-US"/>
         </w:rPr>
-        <w:t xml:space="preserve"> (AML)</w:t>
+        <w:t xml:space="preserve"> an OPC </w:t>
       </w:r>
       <w:r>
         <w:rPr>
@@ -5093,7 +4988,7 @@
           <w:color w:val="000000" w:themeColor="text1"/>
           <w:lang w:val="en-US"/>
         </w:rPr>
-        <w:t xml:space="preserve"> an OPC </w:t>
+        <w:t>s</w:t>
       </w:r>
       <w:r>
         <w:rPr>
@@ -5104,7 +4999,7 @@
           <w:color w:val="000000" w:themeColor="text1"/>
           <w:lang w:val="en-US"/>
         </w:rPr>
-        <w:t>s</w:t>
+        <w:t>erver</w:t>
       </w:r>
       <w:r>
         <w:rPr>
@@ -5115,42 +5010,7 @@
           <w:color w:val="000000" w:themeColor="text1"/>
           <w:lang w:val="en-US"/>
         </w:rPr>
-        <w:t>erver</w:t>
-      </w:r>
-      <w:r>
-        <w:rPr>
-          <w:rStyle w:val="Erluterungen"/>
-          <w:rFonts w:ascii="Calibri" w:hAnsi="Calibri" w:cs="Calibri"/>
-          <w:i w:val="0"/>
-          <w:iCs/>
-          <w:color w:val="000000" w:themeColor="text1"/>
-          <w:lang w:val="en-US"/>
-        </w:rPr>
-        <w:t xml:space="preserve"> can be configured. AML is short for Automation </w:t>
-      </w:r>
-      <w:proofErr w:type="spellStart"/>
-      <w:r>
-        <w:rPr>
-          <w:rStyle w:val="Erluterungen"/>
-          <w:rFonts w:ascii="Calibri" w:hAnsi="Calibri" w:cs="Calibri"/>
-          <w:i w:val="0"/>
-          <w:iCs/>
-          <w:color w:val="000000" w:themeColor="text1"/>
-          <w:lang w:val="en-US"/>
-        </w:rPr>
-        <w:t>MarkUp</w:t>
-      </w:r>
-      <w:proofErr w:type="spellEnd"/>
-      <w:r>
-        <w:rPr>
-          <w:rStyle w:val="Erluterungen"/>
-          <w:rFonts w:ascii="Calibri" w:hAnsi="Calibri" w:cs="Calibri"/>
-          <w:i w:val="0"/>
-          <w:iCs/>
-          <w:color w:val="000000" w:themeColor="text1"/>
-          <w:lang w:val="en-US"/>
-        </w:rPr>
-        <w:t xml:space="preserve"> Language and it is the connecting element for the seamless automation planning</w:t>
+        <w:t xml:space="preserve"> can be configured. AML is short for Automation MarkUp Language and it is the connecting element for the seamless automation planning</w:t>
       </w:r>
       <w:r>
         <w:rPr>
@@ -5568,7 +5428,7 @@
         </w:rPr>
         <w:t>nment</w:t>
       </w:r>
-      <w:bookmarkEnd w:id="14"/>
+      <w:bookmarkEnd w:id="13"/>
     </w:p>
     <w:p>
       <w:pPr>
@@ -5582,9 +5442,9 @@
           <w:lang w:val="en-US"/>
         </w:rPr>
       </w:pPr>
-      <w:bookmarkStart w:id="15" w:name="_Toc522168324"/>
-      <w:bookmarkStart w:id="16" w:name="_Toc522174213"/>
-      <w:bookmarkStart w:id="17" w:name="_Toc56104605"/>
+      <w:bookmarkStart w:id="14" w:name="_Toc522168324"/>
+      <w:bookmarkStart w:id="15" w:name="_Toc522174213"/>
+      <w:bookmarkStart w:id="16" w:name="_Toc56104605"/>
       <w:r>
         <w:rPr>
           <w:rFonts w:ascii="Calibri" w:hAnsi="Calibri" w:cs="Calibri"/>
@@ -5594,9 +5454,9 @@
         <w:lastRenderedPageBreak/>
         <w:t>Product Usage</w:t>
       </w:r>
+      <w:bookmarkEnd w:id="14"/>
       <w:bookmarkEnd w:id="15"/>
       <w:bookmarkEnd w:id="16"/>
-      <w:bookmarkEnd w:id="17"/>
     </w:p>
     <w:p>
       <w:pPr>
@@ -5882,9 +5742,9 @@
           <w:lang w:val="en-US"/>
         </w:rPr>
       </w:pPr>
-      <w:bookmarkStart w:id="18" w:name="_Toc522168325"/>
-      <w:bookmarkStart w:id="19" w:name="_Toc522174214"/>
-      <w:bookmarkStart w:id="20" w:name="_Toc56104606"/>
+      <w:bookmarkStart w:id="17" w:name="_Toc522168325"/>
+      <w:bookmarkStart w:id="18" w:name="_Toc522174214"/>
+      <w:bookmarkStart w:id="19" w:name="_Toc56104606"/>
       <w:r>
         <w:rPr>
           <w:rFonts w:ascii="Calibri" w:hAnsi="Calibri" w:cs="Calibri"/>
@@ -5895,9 +5755,9 @@
         </w:rPr>
         <w:t>Business Processes</w:t>
       </w:r>
+      <w:bookmarkEnd w:id="17"/>
       <w:bookmarkEnd w:id="18"/>
       <w:bookmarkEnd w:id="19"/>
-      <w:bookmarkEnd w:id="20"/>
     </w:p>
     <w:p>
       <w:pPr>
@@ -6006,11 +5866,11 @@
           <w:lang w:val="en-US"/>
         </w:rPr>
       </w:pPr>
-      <w:bookmarkStart w:id="21" w:name="__RefHeading__3060_1721989911"/>
-      <w:bookmarkStart w:id="22" w:name="_Toc522168326"/>
-      <w:bookmarkStart w:id="23" w:name="_Toc522174215"/>
-      <w:bookmarkStart w:id="24" w:name="_Toc56104607"/>
-      <w:bookmarkEnd w:id="21"/>
+      <w:bookmarkStart w:id="20" w:name="__RefHeading__3060_1721989911"/>
+      <w:bookmarkStart w:id="21" w:name="_Toc522168326"/>
+      <w:bookmarkStart w:id="22" w:name="_Toc522174215"/>
+      <w:bookmarkStart w:id="23" w:name="_Toc56104607"/>
+      <w:bookmarkEnd w:id="20"/>
       <w:r>
         <w:rPr>
           <w:rFonts w:ascii="Calibri" w:hAnsi="Calibri" w:cs="Calibri"/>
@@ -6021,8 +5881,8 @@
         </w:rPr>
         <w:t xml:space="preserve">&lt;BP.001&gt;: </w:t>
       </w:r>
+      <w:bookmarkEnd w:id="21"/>
       <w:bookmarkEnd w:id="22"/>
-      <w:bookmarkEnd w:id="23"/>
       <w:r>
         <w:rPr>
           <w:rFonts w:ascii="Calibri" w:hAnsi="Calibri" w:cs="Calibri"/>
@@ -6073,7 +5933,7 @@
         </w:rPr>
         <w:t>lients</w:t>
       </w:r>
-      <w:bookmarkEnd w:id="24"/>
+      <w:bookmarkEnd w:id="23"/>
     </w:p>
     <w:p>
       <w:pPr>
@@ -6832,11 +6692,11 @@
           <w:lang w:val="en-US"/>
         </w:rPr>
       </w:pPr>
-      <w:bookmarkStart w:id="25" w:name="_Toc522094877"/>
-      <w:bookmarkStart w:id="26" w:name="_Toc522094929"/>
-      <w:bookmarkStart w:id="27" w:name="_Toc522168327"/>
-      <w:bookmarkStart w:id="28" w:name="_Toc522174216"/>
-      <w:bookmarkStart w:id="29" w:name="_Toc56104608"/>
+      <w:bookmarkStart w:id="24" w:name="_Toc522094877"/>
+      <w:bookmarkStart w:id="25" w:name="_Toc522094929"/>
+      <w:bookmarkStart w:id="26" w:name="_Toc522168327"/>
+      <w:bookmarkStart w:id="27" w:name="_Toc522174216"/>
+      <w:bookmarkStart w:id="28" w:name="_Toc56104608"/>
       <w:r>
         <w:rPr>
           <w:rFonts w:ascii="Calibri" w:hAnsi="Calibri" w:cs="Calibri"/>
@@ -6848,11 +6708,11 @@
         <w:lastRenderedPageBreak/>
         <w:t>Use Cases</w:t>
       </w:r>
+      <w:bookmarkEnd w:id="24"/>
       <w:bookmarkEnd w:id="25"/>
       <w:bookmarkEnd w:id="26"/>
       <w:bookmarkEnd w:id="27"/>
       <w:bookmarkEnd w:id="28"/>
-      <w:bookmarkEnd w:id="29"/>
     </w:p>
     <w:p>
       <w:pPr>
@@ -6908,17 +6768,6 @@
           <w:lang w:val="en-US"/>
         </w:rPr>
         <w:t>ment</w:t>
-      </w:r>
-      <w:r>
-        <w:rPr>
-          <w:rStyle w:val="Erluterungen"/>
-          <w:rFonts w:ascii="Calibri" w:hAnsi="Calibri" w:cs="Calibri"/>
-          <w:i w:val="0"/>
-          <w:iCs/>
-          <w:color w:val="auto"/>
-          <w:lang w:val="en-US"/>
-        </w:rPr>
-        <w:t xml:space="preserve"> </w:t>
       </w:r>
       <w:r>
         <w:rPr>
@@ -7294,7 +7143,7 @@
           <w:lang w:val="en-US"/>
         </w:rPr>
       </w:pPr>
-      <w:bookmarkStart w:id="30" w:name="_Toc56104609"/>
+      <w:bookmarkStart w:id="29" w:name="_Toc56104609"/>
       <w:r>
         <w:rPr>
           <w:rFonts w:ascii="Calibri" w:hAnsi="Calibri" w:cs="Calibri"/>
@@ -7315,7 +7164,7 @@
         </w:rPr>
         <w:t>Set server profiles</w:t>
       </w:r>
-      <w:bookmarkEnd w:id="30"/>
+      <w:bookmarkEnd w:id="29"/>
       <w:r>
         <w:rPr>
           <w:rFonts w:ascii="Calibri" w:hAnsi="Calibri" w:cs="Calibri"/>
@@ -8341,7 +8190,7 @@
           <w:lang w:val="en-US"/>
         </w:rPr>
       </w:pPr>
-      <w:bookmarkStart w:id="31" w:name="_Toc56104610"/>
+      <w:bookmarkStart w:id="30" w:name="_Toc56104610"/>
       <w:r>
         <w:rPr>
           <w:rFonts w:ascii="Calibri" w:hAnsi="Calibri" w:cs="Calibri"/>
@@ -8382,7 +8231,7 @@
         </w:rPr>
         <w:t>Starting server farm</w:t>
       </w:r>
-      <w:bookmarkEnd w:id="31"/>
+      <w:bookmarkEnd w:id="30"/>
     </w:p>
     <w:p>
       <w:pPr>
@@ -9107,7 +8956,7 @@
                 <w:color w:val="auto"/>
                 <w:lang w:val="en-US"/>
               </w:rPr>
-              <w:t xml:space="preserve">, OPC UA server profiles and </w:t>
+              <w:t>, OPC UA server profiles and</w:t>
             </w:r>
             <w:r>
               <w:rPr>
@@ -9375,11 +9224,11 @@
           <w:lang w:val="en-US"/>
         </w:rPr>
       </w:pPr>
-      <w:bookmarkStart w:id="32" w:name="_Toc522094878"/>
-      <w:bookmarkStart w:id="33" w:name="_Toc522094930"/>
-      <w:bookmarkStart w:id="34" w:name="_Toc522168328"/>
-      <w:bookmarkStart w:id="35" w:name="_Toc522174217"/>
-      <w:bookmarkStart w:id="36" w:name="_Toc56104611"/>
+      <w:bookmarkStart w:id="31" w:name="_Toc522094878"/>
+      <w:bookmarkStart w:id="32" w:name="_Toc522094930"/>
+      <w:bookmarkStart w:id="33" w:name="_Toc522168328"/>
+      <w:bookmarkStart w:id="34" w:name="_Toc522174217"/>
+      <w:bookmarkStart w:id="35" w:name="_Toc56104611"/>
       <w:r>
         <w:rPr>
           <w:rFonts w:ascii="Calibri" w:hAnsi="Calibri" w:cs="Calibri"/>
@@ -9408,12 +9257,12 @@
           <w:szCs w:val="21"/>
           <w:lang w:val="en-US"/>
         </w:rPr>
-        <w:t xml:space="preserve">&gt;  </w:t>
-      </w:r>
+        <w:t xml:space="preserve">&gt; </w:t>
+      </w:r>
+      <w:bookmarkEnd w:id="31"/>
       <w:bookmarkEnd w:id="32"/>
       <w:bookmarkEnd w:id="33"/>
       <w:bookmarkEnd w:id="34"/>
-      <w:bookmarkEnd w:id="35"/>
       <w:r>
         <w:rPr>
           <w:rFonts w:ascii="Calibri" w:hAnsi="Calibri" w:cs="Calibri"/>
@@ -9444,7 +9293,7 @@
         </w:rPr>
         <w:t>PC UA Client(s)</w:t>
       </w:r>
-      <w:bookmarkEnd w:id="36"/>
+      <w:bookmarkEnd w:id="35"/>
       <w:r>
         <w:rPr>
           <w:rFonts w:ascii="Calibri" w:hAnsi="Calibri" w:cs="Calibri"/>
@@ -10565,7 +10414,7 @@
           <w:lang w:val="en-US"/>
         </w:rPr>
       </w:pPr>
-      <w:bookmarkStart w:id="37" w:name="_Toc522168329"/>
+      <w:bookmarkStart w:id="36" w:name="_Toc522168329"/>
     </w:p>
     <w:p>
       <w:pPr>
@@ -10615,8 +10464,8 @@
           <w:lang w:val="en-US"/>
         </w:rPr>
       </w:pPr>
-      <w:bookmarkStart w:id="38" w:name="_Toc522174218"/>
-      <w:bookmarkStart w:id="39" w:name="_Toc56104612"/>
+      <w:bookmarkStart w:id="37" w:name="_Toc522174218"/>
+      <w:bookmarkStart w:id="38" w:name="_Toc56104612"/>
       <w:r>
         <w:rPr>
           <w:rFonts w:ascii="Calibri" w:hAnsi="Calibri" w:cs="Calibri"/>
@@ -10628,9 +10477,9 @@
         <w:lastRenderedPageBreak/>
         <w:t>Features</w:t>
       </w:r>
+      <w:bookmarkEnd w:id="36"/>
       <w:bookmarkEnd w:id="37"/>
       <w:bookmarkEnd w:id="38"/>
-      <w:bookmarkEnd w:id="39"/>
     </w:p>
     <w:p>
       <w:pPr>
@@ -10645,11 +10494,11 @@
           <w:lang w:val="en-US"/>
         </w:rPr>
       </w:pPr>
-      <w:bookmarkStart w:id="40" w:name="_Toc522094880"/>
-      <w:bookmarkStart w:id="41" w:name="_Toc522094932"/>
-      <w:bookmarkStart w:id="42" w:name="_Toc522168330"/>
-      <w:bookmarkStart w:id="43" w:name="_Toc522174219"/>
-      <w:bookmarkStart w:id="44" w:name="_Toc56104613"/>
+      <w:bookmarkStart w:id="39" w:name="_Toc522094880"/>
+      <w:bookmarkStart w:id="40" w:name="_Toc522094932"/>
+      <w:bookmarkStart w:id="41" w:name="_Toc522168330"/>
+      <w:bookmarkStart w:id="42" w:name="_Toc522174219"/>
+      <w:bookmarkStart w:id="43" w:name="_Toc56104613"/>
       <w:r>
         <w:rPr>
           <w:rFonts w:ascii="Calibri" w:hAnsi="Calibri" w:cs="Calibri"/>
@@ -10660,10 +10509,10 @@
         </w:rPr>
         <w:t>/LF10</w:t>
       </w:r>
+      <w:bookmarkEnd w:id="39"/>
       <w:bookmarkEnd w:id="40"/>
       <w:bookmarkEnd w:id="41"/>
       <w:bookmarkEnd w:id="42"/>
-      <w:bookmarkEnd w:id="43"/>
       <w:r>
         <w:rPr>
           <w:rFonts w:ascii="Calibri" w:hAnsi="Calibri" w:cs="Calibri"/>
@@ -10684,7 +10533,7 @@
         </w:rPr>
         <w:t>Command Line Interface</w:t>
       </w:r>
-      <w:bookmarkEnd w:id="44"/>
+      <w:bookmarkEnd w:id="43"/>
     </w:p>
     <w:p>
       <w:pPr>
@@ -10709,7 +10558,29 @@
           <w:color w:val="000000"/>
           <w:lang w:val="en-US"/>
         </w:rPr>
-        <w:t>The software shall support at least a command line interface.</w:t>
+        <w:t>The software shall support at least a command line interface</w:t>
+      </w:r>
+      <w:r>
+        <w:rPr>
+          <w:rStyle w:val="Erluterungen"/>
+          <w:rFonts w:ascii="Calibri" w:hAnsi="Calibri" w:cs="Calibri"/>
+          <w:i w:val="0"/>
+          <w:iCs/>
+          <w:color w:val="000000"/>
+          <w:lang w:val="en-US"/>
+        </w:rPr>
+        <w:t>. The implementation of a graphical user interface (GUI) is optional</w:t>
+      </w:r>
+      <w:r>
+        <w:rPr>
+          <w:rStyle w:val="Erluterungen"/>
+          <w:rFonts w:ascii="Calibri" w:hAnsi="Calibri" w:cs="Calibri"/>
+          <w:i w:val="0"/>
+          <w:iCs/>
+          <w:color w:val="000000"/>
+          <w:lang w:val="en-US"/>
+        </w:rPr>
+        <w:t>.</w:t>
       </w:r>
     </w:p>
     <w:p>
@@ -10742,11 +10613,11 @@
           <w:lang w:val="en-US"/>
         </w:rPr>
       </w:pPr>
-      <w:bookmarkStart w:id="45" w:name="_Toc522094881"/>
-      <w:bookmarkStart w:id="46" w:name="_Toc522094933"/>
-      <w:bookmarkStart w:id="47" w:name="_Toc522168331"/>
-      <w:bookmarkStart w:id="48" w:name="_Toc522174220"/>
-      <w:bookmarkStart w:id="49" w:name="_Toc56104614"/>
+      <w:bookmarkStart w:id="44" w:name="_Toc522094881"/>
+      <w:bookmarkStart w:id="45" w:name="_Toc522094933"/>
+      <w:bookmarkStart w:id="46" w:name="_Toc522168331"/>
+      <w:bookmarkStart w:id="47" w:name="_Toc522174220"/>
+      <w:bookmarkStart w:id="48" w:name="_Toc56104614"/>
       <w:r>
         <w:rPr>
           <w:rFonts w:ascii="Calibri" w:hAnsi="Calibri" w:cs="Calibri"/>
@@ -10757,10 +10628,10 @@
         </w:rPr>
         <w:t>/LF20</w:t>
       </w:r>
+      <w:bookmarkEnd w:id="44"/>
       <w:bookmarkEnd w:id="45"/>
       <w:bookmarkEnd w:id="46"/>
       <w:bookmarkEnd w:id="47"/>
-      <w:bookmarkEnd w:id="48"/>
       <w:r>
         <w:rPr>
           <w:rFonts w:ascii="Calibri" w:hAnsi="Calibri" w:cs="Calibri"/>
@@ -10781,7 +10652,7 @@
         </w:rPr>
         <w:t>File validation</w:t>
       </w:r>
-      <w:bookmarkEnd w:id="49"/>
+      <w:bookmarkEnd w:id="48"/>
       <w:r>
         <w:rPr>
           <w:rStyle w:val="Erluterungen"/>
@@ -10847,7 +10718,7 @@
           <w:lang w:val="en-US"/>
         </w:rPr>
       </w:pPr>
-      <w:bookmarkStart w:id="50" w:name="_Toc56104615"/>
+      <w:bookmarkStart w:id="49" w:name="_Toc56104615"/>
       <w:r>
         <w:rPr>
           <w:rFonts w:ascii="Calibri" w:hAnsi="Calibri" w:cs="Calibri"/>
@@ -10898,7 +10769,7 @@
         </w:rPr>
         <w:t>Server configuration</w:t>
       </w:r>
-      <w:bookmarkEnd w:id="50"/>
+      <w:bookmarkEnd w:id="49"/>
     </w:p>
     <w:p>
       <w:pPr>
@@ -10957,7 +10828,7 @@
           <w:lang w:val="en-US"/>
         </w:rPr>
       </w:pPr>
-      <w:bookmarkStart w:id="51" w:name="_Toc56104616"/>
+      <w:bookmarkStart w:id="50" w:name="_Toc56104616"/>
       <w:r>
         <w:rPr>
           <w:rFonts w:ascii="Calibri" w:hAnsi="Calibri" w:cs="Calibri"/>
@@ -10998,7 +10869,7 @@
         </w:rPr>
         <w:t>/Server startup</w:t>
       </w:r>
-      <w:bookmarkEnd w:id="51"/>
+      <w:bookmarkEnd w:id="50"/>
     </w:p>
     <w:p>
       <w:pPr>
@@ -11055,7 +10926,7 @@
           <w:lang w:val="en-US"/>
         </w:rPr>
       </w:pPr>
-      <w:bookmarkStart w:id="52" w:name="_Toc56104617"/>
+      <w:bookmarkStart w:id="51" w:name="_Toc56104617"/>
       <w:r>
         <w:rPr>
           <w:rFonts w:ascii="Calibri" w:hAnsi="Calibri" w:cs="Calibri"/>
@@ -11096,7 +10967,7 @@
         </w:rPr>
         <w:t>/Server shutdown</w:t>
       </w:r>
-      <w:bookmarkEnd w:id="52"/>
+      <w:bookmarkEnd w:id="51"/>
     </w:p>
     <w:p>
       <w:pPr>
@@ -11144,7 +11015,7 @@
           <w:lang w:val="en-US"/>
         </w:rPr>
       </w:pPr>
-      <w:bookmarkStart w:id="53" w:name="_Toc56104618"/>
+      <w:bookmarkStart w:id="52" w:name="_Toc56104618"/>
       <w:r>
         <w:rPr>
           <w:rFonts w:ascii="Calibri" w:hAnsi="Calibri" w:cs="Calibri"/>
@@ -11185,7 +11056,7 @@
         </w:rPr>
         <w:t>/Logging</w:t>
       </w:r>
-      <w:bookmarkEnd w:id="53"/>
+      <w:bookmarkEnd w:id="52"/>
     </w:p>
     <w:p>
       <w:pPr>
@@ -11359,11 +11230,11 @@
           <w:lang w:val="en-US"/>
         </w:rPr>
       </w:pPr>
-      <w:bookmarkStart w:id="54" w:name="_Toc522094882"/>
-      <w:bookmarkStart w:id="55" w:name="_Toc522094934"/>
-      <w:bookmarkStart w:id="56" w:name="_Toc522168332"/>
-      <w:bookmarkStart w:id="57" w:name="_Toc522174221"/>
-      <w:bookmarkStart w:id="58" w:name="_Toc56104619"/>
+      <w:bookmarkStart w:id="53" w:name="_Toc522094882"/>
+      <w:bookmarkStart w:id="54" w:name="_Toc522094934"/>
+      <w:bookmarkStart w:id="55" w:name="_Toc522168332"/>
+      <w:bookmarkStart w:id="56" w:name="_Toc522174221"/>
+      <w:bookmarkStart w:id="57" w:name="_Toc56104619"/>
       <w:r>
         <w:rPr>
           <w:rFonts w:ascii="Calibri" w:hAnsi="Calibri" w:cs="Calibri"/>
@@ -11373,19 +11244,19 @@
         <w:lastRenderedPageBreak/>
         <w:t>Product Dat</w:t>
       </w:r>
+      <w:bookmarkEnd w:id="53"/>
       <w:bookmarkEnd w:id="54"/>
+      <w:r>
+        <w:rPr>
+          <w:rFonts w:ascii="Calibri" w:hAnsi="Calibri" w:cs="Calibri"/>
+          <w:szCs w:val="28"/>
+          <w:lang w:val="en-US"/>
+        </w:rPr>
+        <w:t>a</w:t>
+      </w:r>
       <w:bookmarkEnd w:id="55"/>
-      <w:r>
-        <w:rPr>
-          <w:rFonts w:ascii="Calibri" w:hAnsi="Calibri" w:cs="Calibri"/>
-          <w:szCs w:val="28"/>
-          <w:lang w:val="en-US"/>
-        </w:rPr>
-        <w:t>a</w:t>
-      </w:r>
       <w:bookmarkEnd w:id="56"/>
       <w:bookmarkEnd w:id="57"/>
-      <w:bookmarkEnd w:id="58"/>
       <w:r>
         <w:rPr>
           <w:rFonts w:ascii="Calibri" w:hAnsi="Calibri" w:cs="Calibri"/>
@@ -11406,8 +11277,8 @@
           <w:lang w:val="en-US"/>
         </w:rPr>
       </w:pPr>
-      <w:bookmarkStart w:id="59" w:name="_Toc522094883"/>
-      <w:bookmarkStart w:id="60" w:name="_Toc522094935"/>
+      <w:bookmarkStart w:id="58" w:name="_Toc522094883"/>
+      <w:bookmarkStart w:id="59" w:name="_Toc522094935"/>
     </w:p>
     <w:p>
       <w:pPr>
@@ -11422,9 +11293,9 @@
           <w:lang w:val="en-US"/>
         </w:rPr>
       </w:pPr>
-      <w:bookmarkStart w:id="61" w:name="_Toc522168334"/>
-      <w:bookmarkStart w:id="62" w:name="_Toc522174223"/>
-      <w:bookmarkStart w:id="63" w:name="_Toc56104620"/>
+      <w:bookmarkStart w:id="60" w:name="_Toc522168334"/>
+      <w:bookmarkStart w:id="61" w:name="_Toc522174223"/>
+      <w:bookmarkStart w:id="62" w:name="_Toc56104620"/>
       <w:r>
         <w:rPr>
           <w:rFonts w:ascii="Calibri" w:hAnsi="Calibri" w:cs="Calibri"/>
@@ -11455,8 +11326,8 @@
         </w:rPr>
         <w:t>0/</w:t>
       </w:r>
+      <w:bookmarkEnd w:id="60"/>
       <w:bookmarkEnd w:id="61"/>
-      <w:bookmarkEnd w:id="62"/>
       <w:r>
         <w:rPr>
           <w:rFonts w:ascii="Calibri" w:hAnsi="Calibri" w:cs="Calibri"/>
@@ -11466,12 +11337,295 @@
           <w:lang w:val="en-US"/>
         </w:rPr>
         <w:t>Configuration File in CAEX 3.0</w:t>
+      </w:r>
+      <w:bookmarkEnd w:id="62"/>
+    </w:p>
+    <w:p>
+      <w:pPr>
+        <w:rPr>
+          <w:rFonts w:asciiTheme="minorHAnsi" w:hAnsiTheme="minorHAnsi" w:cstheme="minorHAnsi"/>
+          <w:sz w:val="24"/>
+          <w:szCs w:val="28"/>
+          <w:lang w:val="en-US"/>
+        </w:rPr>
+      </w:pPr>
+      <w:r>
+        <w:rPr>
+          <w:rFonts w:asciiTheme="minorHAnsi" w:hAnsiTheme="minorHAnsi" w:cstheme="minorHAnsi"/>
+          <w:sz w:val="24"/>
+          <w:szCs w:val="28"/>
+          <w:lang w:val="en-US"/>
+        </w:rPr>
+        <w:t>The system, respectively the multiple virtual servers shall be able to be configured via an AutomationML-configuration file in CAEX 3.0</w:t>
+      </w:r>
+    </w:p>
+    <w:p>
+      <w:pPr>
+        <w:rPr>
+          <w:rStyle w:val="Erluterungen"/>
+          <w:rFonts w:ascii="Calibri" w:hAnsi="Calibri" w:cs="Calibri"/>
+          <w:i w:val="0"/>
+          <w:iCs/>
+          <w:color w:val="000000" w:themeColor="text1"/>
+          <w:lang w:val="en-US"/>
+        </w:rPr>
+      </w:pPr>
+    </w:p>
+    <w:p>
+      <w:pPr>
+        <w:pStyle w:val="berschrift2"/>
+        <w:spacing w:before="120"/>
+        <w:ind w:left="284" w:hanging="284"/>
+        <w:rPr>
+          <w:rFonts w:ascii="Calibri" w:hAnsi="Calibri" w:cs="Calibri"/>
+          <w:color w:val="000000"/>
+          <w:sz w:val="24"/>
+          <w:szCs w:val="40"/>
+        </w:rPr>
+      </w:pPr>
+      <w:bookmarkStart w:id="63" w:name="_Toc56104621"/>
+      <w:r>
+        <w:rPr>
+          <w:rFonts w:ascii="Calibri" w:hAnsi="Calibri" w:cs="Calibri"/>
+          <w:color w:val="000000" w:themeColor="text1"/>
+          <w:sz w:val="24"/>
+          <w:szCs w:val="40"/>
+        </w:rPr>
+        <w:t>/LD</w:t>
+      </w:r>
+      <w:r>
+        <w:rPr>
+          <w:rFonts w:ascii="Calibri" w:hAnsi="Calibri" w:cs="Calibri"/>
+          <w:color w:val="000000" w:themeColor="text1"/>
+          <w:sz w:val="24"/>
+          <w:szCs w:val="40"/>
+        </w:rPr>
+        <w:t>2</w:t>
+      </w:r>
+      <w:r>
+        <w:rPr>
+          <w:rFonts w:ascii="Calibri" w:hAnsi="Calibri" w:cs="Calibri"/>
+          <w:color w:val="000000" w:themeColor="text1"/>
+          <w:sz w:val="24"/>
+          <w:szCs w:val="40"/>
+        </w:rPr>
+        <w:t xml:space="preserve">0/OPC UA </w:t>
+      </w:r>
+      <w:r>
+        <w:rPr>
+          <w:rFonts w:ascii="Calibri" w:hAnsi="Calibri" w:cs="Calibri"/>
+          <w:color w:val="000000" w:themeColor="text1"/>
+          <w:sz w:val="24"/>
+          <w:szCs w:val="40"/>
+        </w:rPr>
+        <w:t>Server</w:t>
+      </w:r>
+      <w:r>
+        <w:rPr>
+          <w:rFonts w:ascii="Calibri" w:hAnsi="Calibri" w:cs="Calibri"/>
+          <w:color w:val="000000" w:themeColor="text1"/>
+          <w:sz w:val="24"/>
+          <w:szCs w:val="40"/>
+        </w:rPr>
+        <w:t xml:space="preserve"> </w:t>
+      </w:r>
+      <w:r>
+        <w:rPr>
+          <w:rFonts w:ascii="Calibri" w:hAnsi="Calibri" w:cs="Calibri"/>
+          <w:color w:val="000000" w:themeColor="text1"/>
+          <w:sz w:val="24"/>
+          <w:szCs w:val="40"/>
+        </w:rPr>
+        <w:t>Profilers</w:t>
       </w:r>
       <w:bookmarkEnd w:id="63"/>
     </w:p>
     <w:p>
       <w:pPr>
         <w:rPr>
+          <w:rStyle w:val="Erluterungen"/>
+          <w:rFonts w:ascii="Calibri" w:hAnsi="Calibri" w:cs="Calibri"/>
+          <w:i w:val="0"/>
+          <w:iCs/>
+          <w:color w:val="000000" w:themeColor="text1"/>
+          <w:lang w:val="en-US"/>
+        </w:rPr>
+      </w:pPr>
+      <w:r>
+        <w:rPr>
+          <w:rStyle w:val="Erluterungen"/>
+          <w:rFonts w:ascii="Calibri" w:hAnsi="Calibri" w:cs="Calibri"/>
+          <w:i w:val="0"/>
+          <w:iCs/>
+          <w:color w:val="000000" w:themeColor="text1"/>
+          <w:lang w:val="en-US"/>
+        </w:rPr>
+        <w:t xml:space="preserve">The software should </w:t>
+      </w:r>
+      <w:r>
+        <w:rPr>
+          <w:rStyle w:val="Erluterungen"/>
+          <w:rFonts w:ascii="Calibri" w:hAnsi="Calibri" w:cs="Calibri"/>
+          <w:i w:val="0"/>
+          <w:iCs/>
+          <w:color w:val="000000" w:themeColor="text1"/>
+          <w:lang w:val="en-US"/>
+        </w:rPr>
+        <w:t>provide 10 meaningful and high bandwidth OPC UA server profiles.</w:t>
+      </w:r>
+    </w:p>
+    <w:p>
+      <w:pPr>
+        <w:rPr>
+          <w:rStyle w:val="Erluterungen"/>
+          <w:rFonts w:ascii="Calibri" w:hAnsi="Calibri" w:cs="Calibri"/>
+          <w:i w:val="0"/>
+          <w:iCs/>
+          <w:color w:val="000000"/>
+          <w:lang w:val="en-US"/>
+        </w:rPr>
+      </w:pPr>
+    </w:p>
+    <w:p>
+      <w:pPr>
+        <w:rPr>
+          <w:rStyle w:val="Erluterungen"/>
+          <w:rFonts w:ascii="Calibri" w:hAnsi="Calibri" w:cs="Calibri"/>
+          <w:i w:val="0"/>
+          <w:iCs/>
+          <w:color w:val="000000"/>
+          <w:lang w:val="en-US"/>
+        </w:rPr>
+      </w:pPr>
+    </w:p>
+    <w:p>
+      <w:pPr>
+        <w:pStyle w:val="berschrift1"/>
+        <w:rPr>
+          <w:rFonts w:ascii="Calibri" w:hAnsi="Calibri" w:cs="Calibri"/>
+          <w:i/>
+          <w:szCs w:val="28"/>
+          <w:lang w:val="en-US"/>
+        </w:rPr>
+      </w:pPr>
+      <w:bookmarkStart w:id="64" w:name="_Toc522168335"/>
+      <w:bookmarkStart w:id="65" w:name="_Toc522174224"/>
+      <w:bookmarkStart w:id="66" w:name="_Toc56104622"/>
+      <w:r>
+        <w:rPr>
+          <w:rFonts w:ascii="Calibri" w:hAnsi="Calibri" w:cs="Calibri"/>
+          <w:szCs w:val="28"/>
+          <w:lang w:val="en-US"/>
+        </w:rPr>
+        <w:lastRenderedPageBreak/>
+        <w:t>Other Product Characteristics</w:t>
+      </w:r>
+      <w:bookmarkEnd w:id="58"/>
+      <w:bookmarkEnd w:id="59"/>
+      <w:bookmarkEnd w:id="64"/>
+      <w:bookmarkEnd w:id="65"/>
+      <w:bookmarkEnd w:id="66"/>
+    </w:p>
+    <w:p>
+      <w:pPr>
+        <w:tabs>
+          <w:tab w:val="left" w:pos="2700"/>
+        </w:tabs>
+        <w:rPr>
+          <w:rStyle w:val="Erluterungen"/>
+          <w:rFonts w:ascii="Calibri" w:hAnsi="Calibri" w:cs="Calibri"/>
+          <w:i w:val="0"/>
+          <w:iCs/>
+          <w:color w:val="000000" w:themeColor="text1"/>
+          <w:lang w:val="en-US"/>
+        </w:rPr>
+      </w:pPr>
+      <w:bookmarkStart w:id="67" w:name="_Hlk522107238"/>
+      <w:r>
+        <w:rPr>
+          <w:rStyle w:val="Erluterungen"/>
+          <w:rFonts w:ascii="Calibri" w:hAnsi="Calibri" w:cs="Calibri"/>
+          <w:i w:val="0"/>
+          <w:iCs/>
+          <w:color w:val="000000" w:themeColor="text1"/>
+          <w:lang w:val="en-US"/>
+        </w:rPr>
+        <w:t xml:space="preserve">This section describes the already known non-functional requirements for the product. </w:t>
+      </w:r>
+    </w:p>
+    <w:p>
+      <w:pPr>
+        <w:tabs>
+          <w:tab w:val="left" w:pos="2700"/>
+        </w:tabs>
+        <w:rPr>
+          <w:rStyle w:val="Erluterungen"/>
+          <w:rFonts w:ascii="Calibri" w:hAnsi="Calibri" w:cs="Calibri"/>
+          <w:i w:val="0"/>
+          <w:iCs/>
+          <w:color w:val="000000"/>
+          <w:lang w:val="en-US"/>
+        </w:rPr>
+      </w:pPr>
+    </w:p>
+    <w:p>
+      <w:pPr>
+        <w:tabs>
+          <w:tab w:val="left" w:pos="2700"/>
+        </w:tabs>
+        <w:rPr>
+          <w:rStyle w:val="Erluterungen"/>
+          <w:rFonts w:ascii="Calibri" w:hAnsi="Calibri" w:cs="Calibri"/>
+          <w:i w:val="0"/>
+          <w:iCs/>
+          <w:color w:val="000000"/>
+          <w:lang w:val="en-US"/>
+        </w:rPr>
+      </w:pPr>
+    </w:p>
+    <w:p>
+      <w:pPr>
+        <w:pStyle w:val="berschrift2"/>
+        <w:spacing w:before="120"/>
+        <w:ind w:left="284" w:hanging="284"/>
+        <w:rPr>
+          <w:rFonts w:ascii="Calibri" w:hAnsi="Calibri" w:cs="Calibri"/>
+          <w:color w:val="000000"/>
+          <w:sz w:val="24"/>
+          <w:szCs w:val="40"/>
+          <w:lang w:val="en-US"/>
+        </w:rPr>
+      </w:pPr>
+      <w:bookmarkStart w:id="68" w:name="_Toc522168337"/>
+      <w:bookmarkStart w:id="69" w:name="_Toc522174225"/>
+      <w:bookmarkStart w:id="70" w:name="_Toc56104623"/>
+      <w:r>
+        <w:rPr>
+          <w:rFonts w:ascii="Calibri" w:hAnsi="Calibri" w:cs="Calibri"/>
+          <w:color w:val="000000" w:themeColor="text1"/>
+          <w:sz w:val="24"/>
+          <w:szCs w:val="40"/>
+          <w:lang w:val="en-US"/>
+        </w:rPr>
+        <w:t>/NF10/</w:t>
+      </w:r>
+      <w:bookmarkEnd w:id="68"/>
+      <w:bookmarkEnd w:id="69"/>
+      <w:r>
+        <w:rPr>
+          <w:rFonts w:ascii="Calibri" w:hAnsi="Calibri" w:cs="Calibri"/>
+          <w:color w:val="000000" w:themeColor="text1"/>
+          <w:sz w:val="24"/>
+          <w:szCs w:val="40"/>
+          <w:lang w:val="en-US"/>
+        </w:rPr>
+        <w:t>Open62541-Stack</w:t>
+      </w:r>
+      <w:bookmarkEnd w:id="70"/>
+    </w:p>
+    <w:p>
+      <w:pPr>
+        <w:rPr>
           <w:rFonts w:asciiTheme="minorHAnsi" w:hAnsiTheme="minorHAnsi" w:cstheme="minorHAnsi"/>
           <w:sz w:val="24"/>
           <w:szCs w:val="28"/>
@@ -11485,37 +11639,20 @@
           <w:szCs w:val="28"/>
           <w:lang w:val="en-US"/>
         </w:rPr>
-        <w:t xml:space="preserve">The system, respectively the multiple virtual servers shall be able to be configured via an </w:t>
-      </w:r>
-      <w:proofErr w:type="spellStart"/>
-      <w:r>
-        <w:rPr>
-          <w:rFonts w:asciiTheme="minorHAnsi" w:hAnsiTheme="minorHAnsi" w:cstheme="minorHAnsi"/>
-          <w:sz w:val="24"/>
-          <w:szCs w:val="28"/>
-          <w:lang w:val="en-US"/>
-        </w:rPr>
-        <w:t>AutomationML</w:t>
-      </w:r>
-      <w:proofErr w:type="spellEnd"/>
-      <w:r>
-        <w:rPr>
-          <w:rFonts w:asciiTheme="minorHAnsi" w:hAnsiTheme="minorHAnsi" w:cstheme="minorHAnsi"/>
-          <w:sz w:val="24"/>
-          <w:szCs w:val="28"/>
-          <w:lang w:val="en-US"/>
-        </w:rPr>
-        <w:t>-configuration file in CAEX 3.0</w:t>
+        <w:t>The system shall be implementing the OPC-UA-Backend with open62541-Stack.</w:t>
       </w:r>
     </w:p>
     <w:p>
       <w:pPr>
+        <w:tabs>
+          <w:tab w:val="left" w:pos="2700"/>
+        </w:tabs>
         <w:rPr>
           <w:rStyle w:val="Erluterungen"/>
           <w:rFonts w:ascii="Calibri" w:hAnsi="Calibri" w:cs="Calibri"/>
           <w:i w:val="0"/>
           <w:iCs/>
-          <w:color w:val="000000" w:themeColor="text1"/>
+          <w:color w:val="000000"/>
           <w:lang w:val="en-US"/>
         </w:rPr>
       </w:pPr>
@@ -11530,321 +11667,35 @@
           <w:color w:val="000000"/>
           <w:sz w:val="24"/>
           <w:szCs w:val="40"/>
-        </w:rPr>
-      </w:pPr>
-      <w:bookmarkStart w:id="64" w:name="_Toc56104621"/>
+          <w:lang w:val="en-US"/>
+        </w:rPr>
+      </w:pPr>
+      <w:bookmarkStart w:id="71" w:name="_Toc522168338"/>
+      <w:bookmarkStart w:id="72" w:name="_Toc522174226"/>
+      <w:bookmarkStart w:id="73" w:name="_Toc56104624"/>
       <w:r>
         <w:rPr>
           <w:rFonts w:ascii="Calibri" w:hAnsi="Calibri" w:cs="Calibri"/>
           <w:color w:val="000000" w:themeColor="text1"/>
           <w:sz w:val="24"/>
           <w:szCs w:val="40"/>
-        </w:rPr>
-        <w:t>/LD</w:t>
-      </w:r>
+          <w:lang w:val="en-US"/>
+        </w:rPr>
+        <w:t>/NF20/</w:t>
+      </w:r>
+      <w:bookmarkEnd w:id="71"/>
+      <w:bookmarkEnd w:id="72"/>
       <w:r>
         <w:rPr>
           <w:rFonts w:ascii="Calibri" w:hAnsi="Calibri" w:cs="Calibri"/>
           <w:color w:val="000000" w:themeColor="text1"/>
           <w:sz w:val="24"/>
           <w:szCs w:val="40"/>
-        </w:rPr>
-        <w:t>2</w:t>
-      </w:r>
-      <w:r>
-        <w:rPr>
-          <w:rFonts w:ascii="Calibri" w:hAnsi="Calibri" w:cs="Calibri"/>
-          <w:color w:val="000000" w:themeColor="text1"/>
-          <w:sz w:val="24"/>
-          <w:szCs w:val="40"/>
-        </w:rPr>
-        <w:t xml:space="preserve">0/OPC UA </w:t>
-      </w:r>
-      <w:r>
-        <w:rPr>
-          <w:rFonts w:ascii="Calibri" w:hAnsi="Calibri" w:cs="Calibri"/>
-          <w:color w:val="000000" w:themeColor="text1"/>
-          <w:sz w:val="24"/>
-          <w:szCs w:val="40"/>
-        </w:rPr>
-        <w:t>Server</w:t>
-      </w:r>
-      <w:r>
-        <w:rPr>
-          <w:rFonts w:ascii="Calibri" w:hAnsi="Calibri" w:cs="Calibri"/>
-          <w:color w:val="000000" w:themeColor="text1"/>
-          <w:sz w:val="24"/>
-          <w:szCs w:val="40"/>
-        </w:rPr>
-        <w:t xml:space="preserve"> </w:t>
-      </w:r>
-      <w:r>
-        <w:rPr>
-          <w:rFonts w:ascii="Calibri" w:hAnsi="Calibri" w:cs="Calibri"/>
-          <w:color w:val="000000" w:themeColor="text1"/>
-          <w:sz w:val="24"/>
-          <w:szCs w:val="40"/>
-        </w:rPr>
-        <w:t>Profilers</w:t>
-      </w:r>
-      <w:bookmarkEnd w:id="64"/>
-    </w:p>
-    <w:p>
-      <w:pPr>
-        <w:rPr>
-          <w:rStyle w:val="Erluterungen"/>
-          <w:rFonts w:ascii="Calibri" w:hAnsi="Calibri" w:cs="Calibri"/>
-          <w:i w:val="0"/>
-          <w:iCs/>
-          <w:color w:val="000000" w:themeColor="text1"/>
-          <w:lang w:val="en-US"/>
-        </w:rPr>
-      </w:pPr>
-      <w:r>
-        <w:rPr>
-          <w:rStyle w:val="Erluterungen"/>
-          <w:rFonts w:ascii="Calibri" w:hAnsi="Calibri" w:cs="Calibri"/>
-          <w:i w:val="0"/>
-          <w:iCs/>
-          <w:color w:val="000000" w:themeColor="text1"/>
-          <w:lang w:val="en-US"/>
-        </w:rPr>
-        <w:t xml:space="preserve">The software should </w:t>
-      </w:r>
-      <w:r>
-        <w:rPr>
-          <w:rStyle w:val="Erluterungen"/>
-          <w:rFonts w:ascii="Calibri" w:hAnsi="Calibri" w:cs="Calibri"/>
-          <w:i w:val="0"/>
-          <w:iCs/>
-          <w:color w:val="000000" w:themeColor="text1"/>
-          <w:lang w:val="en-US"/>
-        </w:rPr>
-        <w:t>provide 10 meaningful and high bandwidth OPC UA server profiles.</w:t>
-      </w:r>
-    </w:p>
-    <w:p>
-      <w:pPr>
-        <w:rPr>
-          <w:rStyle w:val="Erluterungen"/>
-          <w:rFonts w:ascii="Calibri" w:hAnsi="Calibri" w:cs="Calibri"/>
-          <w:i w:val="0"/>
-          <w:iCs/>
-          <w:color w:val="000000"/>
-          <w:lang w:val="en-US"/>
-        </w:rPr>
-      </w:pPr>
-    </w:p>
-    <w:p>
-      <w:pPr>
-        <w:rPr>
-          <w:rStyle w:val="Erluterungen"/>
-          <w:rFonts w:ascii="Calibri" w:hAnsi="Calibri" w:cs="Calibri"/>
-          <w:i w:val="0"/>
-          <w:iCs/>
-          <w:color w:val="000000"/>
-          <w:lang w:val="en-US"/>
-        </w:rPr>
-      </w:pPr>
-    </w:p>
-    <w:p>
-      <w:pPr>
-        <w:pStyle w:val="berschrift1"/>
-        <w:rPr>
-          <w:rFonts w:ascii="Calibri" w:hAnsi="Calibri" w:cs="Calibri"/>
-          <w:i/>
-          <w:szCs w:val="28"/>
-          <w:lang w:val="en-US"/>
-        </w:rPr>
-      </w:pPr>
-      <w:bookmarkStart w:id="65" w:name="_Toc522168335"/>
-      <w:bookmarkStart w:id="66" w:name="_Toc522174224"/>
-      <w:bookmarkStart w:id="67" w:name="_Toc56104622"/>
-      <w:r>
-        <w:rPr>
-          <w:rFonts w:ascii="Calibri" w:hAnsi="Calibri" w:cs="Calibri"/>
-          <w:szCs w:val="28"/>
-          <w:lang w:val="en-US"/>
-        </w:rPr>
-        <w:lastRenderedPageBreak/>
-        <w:t>Other Product Characteristics</w:t>
-      </w:r>
-      <w:bookmarkEnd w:id="59"/>
-      <w:bookmarkEnd w:id="60"/>
-      <w:bookmarkEnd w:id="65"/>
-      <w:bookmarkEnd w:id="66"/>
-      <w:bookmarkEnd w:id="67"/>
-    </w:p>
-    <w:p>
-      <w:pPr>
-        <w:tabs>
-          <w:tab w:val="left" w:pos="2700"/>
-        </w:tabs>
-        <w:rPr>
-          <w:rStyle w:val="Erluterungen"/>
-          <w:rFonts w:ascii="Calibri" w:hAnsi="Calibri" w:cs="Calibri"/>
-          <w:i w:val="0"/>
-          <w:iCs/>
-          <w:color w:val="000000" w:themeColor="text1"/>
-          <w:lang w:val="en-US"/>
-        </w:rPr>
-      </w:pPr>
-      <w:bookmarkStart w:id="68" w:name="_Hlk522107238"/>
-      <w:r>
-        <w:rPr>
-          <w:rStyle w:val="Erluterungen"/>
-          <w:rFonts w:ascii="Calibri" w:hAnsi="Calibri" w:cs="Calibri"/>
-          <w:i w:val="0"/>
-          <w:iCs/>
-          <w:color w:val="000000" w:themeColor="text1"/>
-          <w:lang w:val="en-US"/>
-        </w:rPr>
-        <w:t xml:space="preserve">This section describes the already known non-functional requirements for the product. </w:t>
-      </w:r>
-    </w:p>
-    <w:p>
-      <w:pPr>
-        <w:tabs>
-          <w:tab w:val="left" w:pos="2700"/>
-        </w:tabs>
-        <w:rPr>
-          <w:rStyle w:val="Erluterungen"/>
-          <w:rFonts w:ascii="Calibri" w:hAnsi="Calibri" w:cs="Calibri"/>
-          <w:i w:val="0"/>
-          <w:iCs/>
-          <w:color w:val="000000"/>
-          <w:lang w:val="en-US"/>
-        </w:rPr>
-      </w:pPr>
-    </w:p>
-    <w:p>
-      <w:pPr>
-        <w:tabs>
-          <w:tab w:val="left" w:pos="2700"/>
-        </w:tabs>
-        <w:rPr>
-          <w:rStyle w:val="Erluterungen"/>
-          <w:rFonts w:ascii="Calibri" w:hAnsi="Calibri" w:cs="Calibri"/>
-          <w:i w:val="0"/>
-          <w:iCs/>
-          <w:color w:val="000000"/>
-          <w:lang w:val="en-US"/>
-        </w:rPr>
-      </w:pPr>
-    </w:p>
-    <w:p>
-      <w:pPr>
-        <w:pStyle w:val="berschrift2"/>
-        <w:spacing w:before="120"/>
-        <w:ind w:left="284" w:hanging="284"/>
-        <w:rPr>
-          <w:rFonts w:ascii="Calibri" w:hAnsi="Calibri" w:cs="Calibri"/>
-          <w:color w:val="000000"/>
-          <w:sz w:val="24"/>
-          <w:szCs w:val="40"/>
-          <w:lang w:val="en-US"/>
-        </w:rPr>
-      </w:pPr>
-      <w:bookmarkStart w:id="69" w:name="_Toc522168337"/>
-      <w:bookmarkStart w:id="70" w:name="_Toc522174225"/>
-      <w:bookmarkStart w:id="71" w:name="_Toc56104623"/>
-      <w:r>
-        <w:rPr>
-          <w:rFonts w:ascii="Calibri" w:hAnsi="Calibri" w:cs="Calibri"/>
-          <w:color w:val="000000" w:themeColor="text1"/>
-          <w:sz w:val="24"/>
-          <w:szCs w:val="40"/>
-          <w:lang w:val="en-US"/>
-        </w:rPr>
-        <w:t>/NF10/</w:t>
-      </w:r>
-      <w:bookmarkEnd w:id="69"/>
-      <w:bookmarkEnd w:id="70"/>
-      <w:r>
-        <w:rPr>
-          <w:rFonts w:ascii="Calibri" w:hAnsi="Calibri" w:cs="Calibri"/>
-          <w:color w:val="000000" w:themeColor="text1"/>
-          <w:sz w:val="24"/>
-          <w:szCs w:val="40"/>
-          <w:lang w:val="en-US"/>
-        </w:rPr>
-        <w:t>Open62541-Stack</w:t>
-      </w:r>
-      <w:bookmarkEnd w:id="71"/>
-    </w:p>
-    <w:p>
-      <w:pPr>
-        <w:rPr>
-          <w:rFonts w:asciiTheme="minorHAnsi" w:hAnsiTheme="minorHAnsi" w:cstheme="minorHAnsi"/>
-          <w:sz w:val="24"/>
-          <w:szCs w:val="28"/>
-          <w:lang w:val="en-US"/>
-        </w:rPr>
-      </w:pPr>
-      <w:r>
-        <w:rPr>
-          <w:rFonts w:asciiTheme="minorHAnsi" w:hAnsiTheme="minorHAnsi" w:cstheme="minorHAnsi"/>
-          <w:sz w:val="24"/>
-          <w:szCs w:val="28"/>
-          <w:lang w:val="en-US"/>
-        </w:rPr>
-        <w:t>The system shall be implementing the OPC-UA-Backend with open62541-Stack.</w:t>
-      </w:r>
-    </w:p>
-    <w:p>
-      <w:pPr>
-        <w:tabs>
-          <w:tab w:val="left" w:pos="2700"/>
-        </w:tabs>
-        <w:rPr>
-          <w:rStyle w:val="Erluterungen"/>
-          <w:rFonts w:ascii="Calibri" w:hAnsi="Calibri" w:cs="Calibri"/>
-          <w:i w:val="0"/>
-          <w:iCs/>
-          <w:color w:val="000000"/>
-          <w:lang w:val="en-US"/>
-        </w:rPr>
-      </w:pPr>
-    </w:p>
-    <w:p>
-      <w:pPr>
-        <w:pStyle w:val="berschrift2"/>
-        <w:spacing w:before="120"/>
-        <w:ind w:left="284" w:hanging="284"/>
-        <w:rPr>
-          <w:rFonts w:ascii="Calibri" w:hAnsi="Calibri" w:cs="Calibri"/>
-          <w:color w:val="000000"/>
-          <w:sz w:val="24"/>
-          <w:szCs w:val="40"/>
-          <w:lang w:val="en-US"/>
-        </w:rPr>
-      </w:pPr>
-      <w:bookmarkStart w:id="72" w:name="_Toc522168338"/>
-      <w:bookmarkStart w:id="73" w:name="_Toc522174226"/>
-      <w:bookmarkStart w:id="74" w:name="_Toc56104624"/>
-      <w:r>
-        <w:rPr>
-          <w:rFonts w:ascii="Calibri" w:hAnsi="Calibri" w:cs="Calibri"/>
-          <w:color w:val="000000" w:themeColor="text1"/>
-          <w:sz w:val="24"/>
-          <w:szCs w:val="40"/>
-          <w:lang w:val="en-US"/>
-        </w:rPr>
-        <w:t>/NF20/</w:t>
-      </w:r>
-      <w:bookmarkEnd w:id="72"/>
+          <w:lang w:val="en-US"/>
+        </w:rPr>
+        <w:t>System with CAEX 3.0 parser</w:t>
+      </w:r>
       <w:bookmarkEnd w:id="73"/>
-      <w:r>
-        <w:rPr>
-          <w:rFonts w:ascii="Calibri" w:hAnsi="Calibri" w:cs="Calibri"/>
-          <w:color w:val="000000" w:themeColor="text1"/>
-          <w:sz w:val="24"/>
-          <w:szCs w:val="40"/>
-          <w:lang w:val="en-US"/>
-        </w:rPr>
-        <w:t>System with CAEX 3.0 parser</w:t>
-      </w:r>
-      <w:bookmarkEnd w:id="74"/>
     </w:p>
     <w:p>
       <w:pPr>
@@ -11899,7 +11750,7 @@
           <w:lang w:val="en-US"/>
         </w:rPr>
       </w:pPr>
-      <w:bookmarkStart w:id="75" w:name="_Toc56104625"/>
+      <w:bookmarkStart w:id="74" w:name="_Toc56104625"/>
       <w:r>
         <w:rPr>
           <w:rFonts w:ascii="Calibri" w:hAnsi="Calibri" w:cs="Calibri"/>
@@ -11940,7 +11791,7 @@
         </w:rPr>
         <w:t>OPC UA Client UA-Expert</w:t>
       </w:r>
-      <w:bookmarkEnd w:id="75"/>
+      <w:bookmarkEnd w:id="74"/>
     </w:p>
     <w:p>
       <w:pPr>
@@ -12045,7 +11896,7 @@
           <w:lang w:val="en-US"/>
         </w:rPr>
       </w:pPr>
-      <w:bookmarkStart w:id="76" w:name="_Toc56104626"/>
+      <w:bookmarkStart w:id="75" w:name="_Toc56104626"/>
       <w:r>
         <w:rPr>
           <w:rFonts w:ascii="Calibri" w:hAnsi="Calibri" w:cs="Calibri"/>
@@ -12086,7 +11937,7 @@
         </w:rPr>
         <w:t>/License</w:t>
       </w:r>
-      <w:bookmarkEnd w:id="76"/>
+      <w:bookmarkEnd w:id="75"/>
     </w:p>
     <w:p>
       <w:pPr>
@@ -12151,7 +12002,7 @@
         </w:rPr>
       </w:pPr>
     </w:p>
-    <w:bookmarkEnd w:id="68"/>
+    <w:bookmarkEnd w:id="67"/>
     <w:p>
       <w:pPr>
         <w:rPr>
@@ -12169,11 +12020,11 @@
           <w:lang w:val="en-US"/>
         </w:rPr>
       </w:pPr>
-      <w:bookmarkStart w:id="77" w:name="_Toc522094886"/>
-      <w:bookmarkStart w:id="78" w:name="_Toc522094938"/>
-      <w:bookmarkStart w:id="79" w:name="_Toc522168340"/>
-      <w:bookmarkStart w:id="80" w:name="_Toc522174228"/>
-      <w:bookmarkStart w:id="81" w:name="_Toc56104627"/>
+      <w:bookmarkStart w:id="76" w:name="_Toc522094886"/>
+      <w:bookmarkStart w:id="77" w:name="_Toc522094938"/>
+      <w:bookmarkStart w:id="78" w:name="_Toc522168340"/>
+      <w:bookmarkStart w:id="79" w:name="_Toc522174228"/>
+      <w:bookmarkStart w:id="80" w:name="_Toc56104627"/>
       <w:r>
         <w:rPr>
           <w:rFonts w:ascii="Calibri" w:hAnsi="Calibri" w:cs="Calibri"/>
@@ -12183,19 +12034,19 @@
         <w:lastRenderedPageBreak/>
         <w:t>Referen</w:t>
       </w:r>
+      <w:bookmarkEnd w:id="76"/>
       <w:bookmarkEnd w:id="77"/>
+      <w:r>
+        <w:rPr>
+          <w:rFonts w:ascii="Calibri" w:hAnsi="Calibri" w:cs="Calibri"/>
+          <w:szCs w:val="28"/>
+          <w:lang w:val="en-US"/>
+        </w:rPr>
+        <w:t>ces</w:t>
+      </w:r>
       <w:bookmarkEnd w:id="78"/>
-      <w:r>
-        <w:rPr>
-          <w:rFonts w:ascii="Calibri" w:hAnsi="Calibri" w:cs="Calibri"/>
-          <w:szCs w:val="28"/>
-          <w:lang w:val="en-US"/>
-        </w:rPr>
-        <w:t>ces</w:t>
-      </w:r>
       <w:bookmarkEnd w:id="79"/>
       <w:bookmarkEnd w:id="80"/>
-      <w:bookmarkEnd w:id="81"/>
     </w:p>
     <w:p>
       <w:pPr>
@@ -12256,7 +12107,7 @@
           <w:lang w:val="en-US"/>
         </w:rPr>
       </w:pPr>
-      <w:bookmarkStart w:id="82" w:name="_Toc522168342"/>
+      <w:bookmarkStart w:id="81" w:name="_Toc522168342"/>
       <w:r>
         <w:rPr>
           <w:rStyle w:val="Erluterungen"/>
@@ -12268,7 +12119,7 @@
         </w:rPr>
         <w:t>[2</w:t>
       </w:r>
-      <w:bookmarkEnd w:id="82"/>
+      <w:bookmarkEnd w:id="81"/>
       <w:r>
         <w:rPr>
           <w:rStyle w:val="Erluterungen"/>
@@ -12440,7 +12291,7 @@
 </file>
 
 <file path=word/endnotes.xml><?xml version="1.0" encoding="utf-8"?>
-<w:endnotes xmlns:wpc="http://schemas.microsoft.com/office/word/2010/wordprocessingCanvas" xmlns:cx="http://schemas.microsoft.com/office/drawing/2014/chartex" xmlns:cx1="http://schemas.microsoft.com/office/drawing/2015/9/8/chartex" xmlns:cx2="http://schemas.microsoft.com/office/drawing/2015/10/21/chartex" xmlns:cx3="http://schemas.microsoft.com/office/drawing/2016/5/9/chartex" xmlns:cx4="http://schemas.microsoft.com/office/drawing/2016/5/10/chartex" xmlns:cx5="http://schemas.microsoft.com/office/drawing/2016/5/11/chartex" xmlns:cx6="http://schemas.microsoft.com/office/drawing/2016/5/12/chartex" xmlns:cx7="http://schemas.microsoft.com/office/drawing/2016/5/13/chartex" xmlns:cx8="http://schemas.microsoft.com/office/drawing/2016/5/14/chartex" xmlns:mc="http://schemas.openxmlformats.org/markup-compatibility/2006" xmlns:aink="http://schemas.microsoft.com/office/drawing/2016/ink" xmlns:am3d="http://schemas.microsoft.com/office/drawing/2017/model3d" xmlns:o="urn:schemas-microsoft-com:office:office" xmlns:r="http://schemas.openxmlformats.org/officeDocument/2006/relationships" xmlns:m="http://schemas.openxmlformats.org/officeDocument/2006/math" xmlns:v="urn:schemas-microsoft-com:vml" xmlns:wp14="http://schemas.microsoft.com/office/word/2010/wordprocessingDrawing" xmlns:wp="http://schemas.openxmlformats.org/drawingml/2006/wordprocessingDrawing" xmlns:w10="urn:schemas-microsoft-com:office:word" xmlns:w="http://schemas.openxmlformats.org/wordprocessingml/2006/main" xmlns:w14="http://schemas.microsoft.com/office/word/2010/wordml" xmlns:w15="http://schemas.microsoft.com/office/word/2012/wordml" xmlns:w16cid="http://schemas.microsoft.com/office/word/2016/wordml/cid" xmlns:w16se="http://schemas.microsoft.com/office/word/2015/wordml/symex" xmlns:wpg="http://schemas.microsoft.com/office/word/2010/wordprocessingGroup" xmlns:wpi="http://schemas.microsoft.com/office/word/2010/wordprocessingInk" xmlns:wne="http://schemas.microsoft.com/office/word/2006/wordml" xmlns:wps="http://schemas.microsoft.com/office/word/2010/wordprocessingShape" mc:Ignorable="w14 w15 w16se w16cid wp14">
+<w:endnotes xmlns:wpc="http://schemas.microsoft.com/office/word/2010/wordprocessingCanvas" xmlns:cx="http://schemas.microsoft.com/office/drawing/2014/chartex" xmlns:cx1="http://schemas.microsoft.com/office/drawing/2015/9/8/chartex" xmlns:cx2="http://schemas.microsoft.com/office/drawing/2015/10/21/chartex" xmlns:cx3="http://schemas.microsoft.com/office/drawing/2016/5/9/chartex" xmlns:cx4="http://schemas.microsoft.com/office/drawing/2016/5/10/chartex" xmlns:cx5="http://schemas.microsoft.com/office/drawing/2016/5/11/chartex" xmlns:cx6="http://schemas.microsoft.com/office/drawing/2016/5/12/chartex" xmlns:cx7="http://schemas.microsoft.com/office/drawing/2016/5/13/chartex" xmlns:cx8="http://schemas.microsoft.com/office/drawing/2016/5/14/chartex" xmlns:mc="http://schemas.openxmlformats.org/markup-compatibility/2006" xmlns:aink="http://schemas.microsoft.com/office/drawing/2016/ink" xmlns:am3d="http://schemas.microsoft.com/office/drawing/2017/model3d" xmlns:o="urn:schemas-microsoft-com:office:office" xmlns:r="http://schemas.openxmlformats.org/officeDocument/2006/relationships" xmlns:m="http://schemas.openxmlformats.org/officeDocument/2006/math" xmlns:v="urn:schemas-microsoft-com:vml" xmlns:wp14="http://schemas.microsoft.com/office/word/2010/wordprocessingDrawing" xmlns:wp="http://schemas.openxmlformats.org/drawingml/2006/wordprocessingDrawing" xmlns:w10="urn:schemas-microsoft-com:office:word" xmlns:w="http://schemas.openxmlformats.org/wordprocessingml/2006/main" xmlns:w14="http://schemas.microsoft.com/office/word/2010/wordml" xmlns:w15="http://schemas.microsoft.com/office/word/2012/wordml" xmlns:w16cex="http://schemas.microsoft.com/office/word/2018/wordml/cex" xmlns:w16cid="http://schemas.microsoft.com/office/word/2016/wordml/cid" xmlns:w16="http://schemas.microsoft.com/office/word/2018/wordml" xmlns:w16se="http://schemas.microsoft.com/office/word/2015/wordml/symex" xmlns:wpg="http://schemas.microsoft.com/office/word/2010/wordprocessingGroup" xmlns:wpi="http://schemas.microsoft.com/office/word/2010/wordprocessingInk" xmlns:wne="http://schemas.microsoft.com/office/word/2006/wordml" xmlns:wps="http://schemas.microsoft.com/office/word/2010/wordprocessingShape" mc:Ignorable="w14 w15 w16se w16cid w16 w16cex wp14">
   <w:endnote w:type="separator" w:id="-1">
     <w:p>
       <w:r>
@@ -12459,7 +12310,7 @@
 </file>
 
 <file path=word/footer1.xml><?xml version="1.0" encoding="utf-8"?>
-<w:ftr xmlns:wpc="http://schemas.microsoft.com/office/word/2010/wordprocessingCanvas" xmlns:cx="http://schemas.microsoft.com/office/drawing/2014/chartex" xmlns:cx1="http://schemas.microsoft.com/office/drawing/2015/9/8/chartex" xmlns:cx2="http://schemas.microsoft.com/office/drawing/2015/10/21/chartex" xmlns:cx3="http://schemas.microsoft.com/office/drawing/2016/5/9/chartex" xmlns:cx4="http://schemas.microsoft.com/office/drawing/2016/5/10/chartex" xmlns:cx5="http://schemas.microsoft.com/office/drawing/2016/5/11/chartex" xmlns:cx6="http://schemas.microsoft.com/office/drawing/2016/5/12/chartex" xmlns:cx7="http://schemas.microsoft.com/office/drawing/2016/5/13/chartex" xmlns:cx8="http://schemas.microsoft.com/office/drawing/2016/5/14/chartex" xmlns:mc="http://schemas.openxmlformats.org/markup-compatibility/2006" xmlns:aink="http://schemas.microsoft.com/office/drawing/2016/ink" xmlns:am3d="http://schemas.microsoft.com/office/drawing/2017/model3d" xmlns:o="urn:schemas-microsoft-com:office:office" xmlns:r="http://schemas.openxmlformats.org/officeDocument/2006/relationships" xmlns:m="http://schemas.openxmlformats.org/officeDocument/2006/math" xmlns:v="urn:schemas-microsoft-com:vml" xmlns:wp14="http://schemas.microsoft.com/office/word/2010/wordprocessingDrawing" xmlns:wp="http://schemas.openxmlformats.org/drawingml/2006/wordprocessingDrawing" xmlns:w10="urn:schemas-microsoft-com:office:word" xmlns:w="http://schemas.openxmlformats.org/wordprocessingml/2006/main" xmlns:w14="http://schemas.microsoft.com/office/word/2010/wordml" xmlns:w15="http://schemas.microsoft.com/office/word/2012/wordml" xmlns:w16cid="http://schemas.microsoft.com/office/word/2016/wordml/cid" xmlns:w16se="http://schemas.microsoft.com/office/word/2015/wordml/symex" xmlns:wpg="http://schemas.microsoft.com/office/word/2010/wordprocessingGroup" xmlns:wpi="http://schemas.microsoft.com/office/word/2010/wordprocessingInk" xmlns:wne="http://schemas.microsoft.com/office/word/2006/wordml" xmlns:wps="http://schemas.microsoft.com/office/word/2010/wordprocessingShape" mc:Ignorable="w14 w15 w16se w16cid wp14">
+<w:ftr xmlns:wpc="http://schemas.microsoft.com/office/word/2010/wordprocessingCanvas" xmlns:cx="http://schemas.microsoft.com/office/drawing/2014/chartex" xmlns:cx1="http://schemas.microsoft.com/office/drawing/2015/9/8/chartex" xmlns:cx2="http://schemas.microsoft.com/office/drawing/2015/10/21/chartex" xmlns:cx3="http://schemas.microsoft.com/office/drawing/2016/5/9/chartex" xmlns:cx4="http://schemas.microsoft.com/office/drawing/2016/5/10/chartex" xmlns:cx5="http://schemas.microsoft.com/office/drawing/2016/5/11/chartex" xmlns:cx6="http://schemas.microsoft.com/office/drawing/2016/5/12/chartex" xmlns:cx7="http://schemas.microsoft.com/office/drawing/2016/5/13/chartex" xmlns:cx8="http://schemas.microsoft.com/office/drawing/2016/5/14/chartex" xmlns:mc="http://schemas.openxmlformats.org/markup-compatibility/2006" xmlns:aink="http://schemas.microsoft.com/office/drawing/2016/ink" xmlns:am3d="http://schemas.microsoft.com/office/drawing/2017/model3d" xmlns:o="urn:schemas-microsoft-com:office:office" xmlns:r="http://schemas.openxmlformats.org/officeDocument/2006/relationships" xmlns:m="http://schemas.openxmlformats.org/officeDocument/2006/math" xmlns:v="urn:schemas-microsoft-com:vml" xmlns:wp14="http://schemas.microsoft.com/office/word/2010/wordprocessingDrawing" xmlns:wp="http://schemas.openxmlformats.org/drawingml/2006/wordprocessingDrawing" xmlns:w10="urn:schemas-microsoft-com:office:word" xmlns:w="http://schemas.openxmlformats.org/wordprocessingml/2006/main" xmlns:w14="http://schemas.microsoft.com/office/word/2010/wordml" xmlns:w15="http://schemas.microsoft.com/office/word/2012/wordml" xmlns:w16cex="http://schemas.microsoft.com/office/word/2018/wordml/cex" xmlns:w16cid="http://schemas.microsoft.com/office/word/2016/wordml/cid" xmlns:w16="http://schemas.microsoft.com/office/word/2018/wordml" xmlns:w16se="http://schemas.microsoft.com/office/word/2015/wordml/symex" xmlns:wpg="http://schemas.microsoft.com/office/word/2010/wordprocessingGroup" xmlns:wpi="http://schemas.microsoft.com/office/word/2010/wordprocessingInk" xmlns:wne="http://schemas.microsoft.com/office/word/2006/wordml" xmlns:wps="http://schemas.microsoft.com/office/word/2010/wordprocessingShape" mc:Ignorable="w14 w15 w16se w16cid w16 w16cex wp14">
   <w:p>
     <w:pPr>
       <w:pStyle w:val="Fuzeile"/>
@@ -12772,7 +12623,7 @@
         <w:noProof/>
         <w:sz w:val="22"/>
       </w:rPr>
-      <w:t>12.11.2020</w:t>
+      <w:t>23.04.2021</w:t>
     </w:r>
     <w:r>
       <w:rPr>
@@ -12795,7 +12646,7 @@
 </file>
 
 <file path=word/footnotes.xml><?xml version="1.0" encoding="utf-8"?>
-<w:footnotes xmlns:wpc="http://schemas.microsoft.com/office/word/2010/wordprocessingCanvas" xmlns:cx="http://schemas.microsoft.com/office/drawing/2014/chartex" xmlns:cx1="http://schemas.microsoft.com/office/drawing/2015/9/8/chartex" xmlns:cx2="http://schemas.microsoft.com/office/drawing/2015/10/21/chartex" xmlns:cx3="http://schemas.microsoft.com/office/drawing/2016/5/9/chartex" xmlns:cx4="http://schemas.microsoft.com/office/drawing/2016/5/10/chartex" xmlns:cx5="http://schemas.microsoft.com/office/drawing/2016/5/11/chartex" xmlns:cx6="http://schemas.microsoft.com/office/drawing/2016/5/12/chartex" xmlns:cx7="http://schemas.microsoft.com/office/drawing/2016/5/13/chartex" xmlns:cx8="http://schemas.microsoft.com/office/drawing/2016/5/14/chartex" xmlns:mc="http://schemas.openxmlformats.org/markup-compatibility/2006" xmlns:aink="http://schemas.microsoft.com/office/drawing/2016/ink" xmlns:am3d="http://schemas.microsoft.com/office/drawing/2017/model3d" xmlns:o="urn:schemas-microsoft-com:office:office" xmlns:r="http://schemas.openxmlformats.org/officeDocument/2006/relationships" xmlns:m="http://schemas.openxmlformats.org/officeDocument/2006/math" xmlns:v="urn:schemas-microsoft-com:vml" xmlns:wp14="http://schemas.microsoft.com/office/word/2010/wordprocessingDrawing" xmlns:wp="http://schemas.openxmlformats.org/drawingml/2006/wordprocessingDrawing" xmlns:w10="urn:schemas-microsoft-com:office:word" xmlns:w="http://schemas.openxmlformats.org/wordprocessingml/2006/main" xmlns:w14="http://schemas.microsoft.com/office/word/2010/wordml" xmlns:w15="http://schemas.microsoft.com/office/word/2012/wordml" xmlns:w16cid="http://schemas.microsoft.com/office/word/2016/wordml/cid" xmlns:w16se="http://schemas.microsoft.com/office/word/2015/wordml/symex" xmlns:wpg="http://schemas.microsoft.com/office/word/2010/wordprocessingGroup" xmlns:wpi="http://schemas.microsoft.com/office/word/2010/wordprocessingInk" xmlns:wne="http://schemas.microsoft.com/office/word/2006/wordml" xmlns:wps="http://schemas.microsoft.com/office/word/2010/wordprocessingShape" mc:Ignorable="w14 w15 w16se w16cid wp14">
+<w:footnotes xmlns:wpc="http://schemas.microsoft.com/office/word/2010/wordprocessingCanvas" xmlns:cx="http://schemas.microsoft.com/office/drawing/2014/chartex" xmlns:cx1="http://schemas.microsoft.com/office/drawing/2015/9/8/chartex" xmlns:cx2="http://schemas.microsoft.com/office/drawing/2015/10/21/chartex" xmlns:cx3="http://schemas.microsoft.com/office/drawing/2016/5/9/chartex" xmlns:cx4="http://schemas.microsoft.com/office/drawing/2016/5/10/chartex" xmlns:cx5="http://schemas.microsoft.com/office/drawing/2016/5/11/chartex" xmlns:cx6="http://schemas.microsoft.com/office/drawing/2016/5/12/chartex" xmlns:cx7="http://schemas.microsoft.com/office/drawing/2016/5/13/chartex" xmlns:cx8="http://schemas.microsoft.com/office/drawing/2016/5/14/chartex" xmlns:mc="http://schemas.openxmlformats.org/markup-compatibility/2006" xmlns:aink="http://schemas.microsoft.com/office/drawing/2016/ink" xmlns:am3d="http://schemas.microsoft.com/office/drawing/2017/model3d" xmlns:o="urn:schemas-microsoft-com:office:office" xmlns:r="http://schemas.openxmlformats.org/officeDocument/2006/relationships" xmlns:m="http://schemas.openxmlformats.org/officeDocument/2006/math" xmlns:v="urn:schemas-microsoft-com:vml" xmlns:wp14="http://schemas.microsoft.com/office/word/2010/wordprocessingDrawing" xmlns:wp="http://schemas.openxmlformats.org/drawingml/2006/wordprocessingDrawing" xmlns:w10="urn:schemas-microsoft-com:office:word" xmlns:w="http://schemas.openxmlformats.org/wordprocessingml/2006/main" xmlns:w14="http://schemas.microsoft.com/office/word/2010/wordml" xmlns:w15="http://schemas.microsoft.com/office/word/2012/wordml" xmlns:w16cex="http://schemas.microsoft.com/office/word/2018/wordml/cex" xmlns:w16cid="http://schemas.microsoft.com/office/word/2016/wordml/cid" xmlns:w16="http://schemas.microsoft.com/office/word/2018/wordml" xmlns:w16se="http://schemas.microsoft.com/office/word/2015/wordml/symex" xmlns:wpg="http://schemas.microsoft.com/office/word/2010/wordprocessingGroup" xmlns:wpi="http://schemas.microsoft.com/office/word/2010/wordprocessingInk" xmlns:wne="http://schemas.microsoft.com/office/word/2006/wordml" xmlns:wps="http://schemas.microsoft.com/office/word/2010/wordprocessingShape" mc:Ignorable="w14 w15 w16se w16cid w16 w16cex wp14">
   <w:footnote w:type="separator" w:id="-1">
     <w:p>
       <w:r>
@@ -12814,7 +12665,7 @@
 </file>
 
 <file path=word/header1.xml><?xml version="1.0" encoding="utf-8"?>
-<w:hdr xmlns:wpc="http://schemas.microsoft.com/office/word/2010/wordprocessingCanvas" xmlns:cx="http://schemas.microsoft.com/office/drawing/2014/chartex" xmlns:cx1="http://schemas.microsoft.com/office/drawing/2015/9/8/chartex" xmlns:cx2="http://schemas.microsoft.com/office/drawing/2015/10/21/chartex" xmlns:cx3="http://schemas.microsoft.com/office/drawing/2016/5/9/chartex" xmlns:cx4="http://schemas.microsoft.com/office/drawing/2016/5/10/chartex" xmlns:cx5="http://schemas.microsoft.com/office/drawing/2016/5/11/chartex" xmlns:cx6="http://schemas.microsoft.com/office/drawing/2016/5/12/chartex" xmlns:cx7="http://schemas.microsoft.com/office/drawing/2016/5/13/chartex" xmlns:cx8="http://schemas.microsoft.com/office/drawing/2016/5/14/chartex" xmlns:mc="http://schemas.openxmlformats.org/markup-compatibility/2006" xmlns:aink="http://schemas.microsoft.com/office/drawing/2016/ink" xmlns:am3d="http://schemas.microsoft.com/office/drawing/2017/model3d" xmlns:o="urn:schemas-microsoft-com:office:office" xmlns:r="http://schemas.openxmlformats.org/officeDocument/2006/relationships" xmlns:m="http://schemas.openxmlformats.org/officeDocument/2006/math" xmlns:v="urn:schemas-microsoft-com:vml" xmlns:wp14="http://schemas.microsoft.com/office/word/2010/wordprocessingDrawing" xmlns:wp="http://schemas.openxmlformats.org/drawingml/2006/wordprocessingDrawing" xmlns:w10="urn:schemas-microsoft-com:office:word" xmlns:w="http://schemas.openxmlformats.org/wordprocessingml/2006/main" xmlns:w14="http://schemas.microsoft.com/office/word/2010/wordml" xmlns:w15="http://schemas.microsoft.com/office/word/2012/wordml" xmlns:w16cid="http://schemas.microsoft.com/office/word/2016/wordml/cid" xmlns:w16se="http://schemas.microsoft.com/office/word/2015/wordml/symex" xmlns:wpg="http://schemas.microsoft.com/office/word/2010/wordprocessingGroup" xmlns:wpi="http://schemas.microsoft.com/office/word/2010/wordprocessingInk" xmlns:wne="http://schemas.microsoft.com/office/word/2006/wordml" xmlns:wps="http://schemas.microsoft.com/office/word/2010/wordprocessingShape" mc:Ignorable="w14 w15 w16se w16cid wp14">
+<w:hdr xmlns:wpc="http://schemas.microsoft.com/office/word/2010/wordprocessingCanvas" xmlns:cx="http://schemas.microsoft.com/office/drawing/2014/chartex" xmlns:cx1="http://schemas.microsoft.com/office/drawing/2015/9/8/chartex" xmlns:cx2="http://schemas.microsoft.com/office/drawing/2015/10/21/chartex" xmlns:cx3="http://schemas.microsoft.com/office/drawing/2016/5/9/chartex" xmlns:cx4="http://schemas.microsoft.com/office/drawing/2016/5/10/chartex" xmlns:cx5="http://schemas.microsoft.com/office/drawing/2016/5/11/chartex" xmlns:cx6="http://schemas.microsoft.com/office/drawing/2016/5/12/chartex" xmlns:cx7="http://schemas.microsoft.com/office/drawing/2016/5/13/chartex" xmlns:cx8="http://schemas.microsoft.com/office/drawing/2016/5/14/chartex" xmlns:mc="http://schemas.openxmlformats.org/markup-compatibility/2006" xmlns:aink="http://schemas.microsoft.com/office/drawing/2016/ink" xmlns:am3d="http://schemas.microsoft.com/office/drawing/2017/model3d" xmlns:o="urn:schemas-microsoft-com:office:office" xmlns:r="http://schemas.openxmlformats.org/officeDocument/2006/relationships" xmlns:m="http://schemas.openxmlformats.org/officeDocument/2006/math" xmlns:v="urn:schemas-microsoft-com:vml" xmlns:wp14="http://schemas.microsoft.com/office/word/2010/wordprocessingDrawing" xmlns:wp="http://schemas.openxmlformats.org/drawingml/2006/wordprocessingDrawing" xmlns:w10="urn:schemas-microsoft-com:office:word" xmlns:w="http://schemas.openxmlformats.org/wordprocessingml/2006/main" xmlns:w14="http://schemas.microsoft.com/office/word/2010/wordml" xmlns:w15="http://schemas.microsoft.com/office/word/2012/wordml" xmlns:w16cex="http://schemas.microsoft.com/office/word/2018/wordml/cex" xmlns:w16cid="http://schemas.microsoft.com/office/word/2016/wordml/cid" xmlns:w16="http://schemas.microsoft.com/office/word/2018/wordml" xmlns:w16se="http://schemas.microsoft.com/office/word/2015/wordml/symex" xmlns:wpg="http://schemas.microsoft.com/office/word/2010/wordprocessingGroup" xmlns:wpi="http://schemas.microsoft.com/office/word/2010/wordprocessingInk" xmlns:wne="http://schemas.microsoft.com/office/word/2006/wordml" xmlns:wps="http://schemas.microsoft.com/office/word/2010/wordprocessingShape" mc:Ignorable="w14 w15 w16se w16cid w16 w16cex wp14">
   <w:p>
     <w:pPr>
       <w:pStyle w:val="Kopfzeile"/>
@@ -12830,7 +12681,7 @@
 </file>
 
 <file path=word/numbering.xml><?xml version="1.0" encoding="utf-8"?>
-<w:numbering xmlns:wpc="http://schemas.microsoft.com/office/word/2010/wordprocessingCanvas" xmlns:cx="http://schemas.microsoft.com/office/drawing/2014/chartex" xmlns:cx1="http://schemas.microsoft.com/office/drawing/2015/9/8/chartex" xmlns:cx2="http://schemas.microsoft.com/office/drawing/2015/10/21/chartex" xmlns:cx3="http://schemas.microsoft.com/office/drawing/2016/5/9/chartex" xmlns:cx4="http://schemas.microsoft.com/office/drawing/2016/5/10/chartex" xmlns:cx5="http://schemas.microsoft.com/office/drawing/2016/5/11/chartex" xmlns:cx6="http://schemas.microsoft.com/office/drawing/2016/5/12/chartex" xmlns:cx7="http://schemas.microsoft.com/office/drawing/2016/5/13/chartex" xmlns:cx8="http://schemas.microsoft.com/office/drawing/2016/5/14/chartex" xmlns:mc="http://schemas.openxmlformats.org/markup-compatibility/2006" xmlns:aink="http://schemas.microsoft.com/office/drawing/2016/ink" xmlns:am3d="http://schemas.microsoft.com/office/drawing/2017/model3d" xmlns:o="urn:schemas-microsoft-com:office:office" xmlns:r="http://schemas.openxmlformats.org/officeDocument/2006/relationships" xmlns:m="http://schemas.openxmlformats.org/officeDocument/2006/math" xmlns:v="urn:schemas-microsoft-com:vml" xmlns:wp14="http://schemas.microsoft.com/office/word/2010/wordprocessingDrawing" xmlns:wp="http://schemas.openxmlformats.org/drawingml/2006/wordprocessingDrawing" xmlns:w10="urn:schemas-microsoft-com:office:word" xmlns:w="http://schemas.openxmlformats.org/wordprocessingml/2006/main" xmlns:w14="http://schemas.microsoft.com/office/word/2010/wordml" xmlns:w15="http://schemas.microsoft.com/office/word/2012/wordml" xmlns:w16cid="http://schemas.microsoft.com/office/word/2016/wordml/cid" xmlns:w16se="http://schemas.microsoft.com/office/word/2015/wordml/symex" xmlns:wpg="http://schemas.microsoft.com/office/word/2010/wordprocessingGroup" xmlns:wpi="http://schemas.microsoft.com/office/word/2010/wordprocessingInk" xmlns:wne="http://schemas.microsoft.com/office/word/2006/wordml" xmlns:wps="http://schemas.microsoft.com/office/word/2010/wordprocessingShape" mc:Ignorable="w14 w15 w16se w16cid wp14">
+<w:numbering xmlns:wpc="http://schemas.microsoft.com/office/word/2010/wordprocessingCanvas" xmlns:cx="http://schemas.microsoft.com/office/drawing/2014/chartex" xmlns:cx1="http://schemas.microsoft.com/office/drawing/2015/9/8/chartex" xmlns:cx2="http://schemas.microsoft.com/office/drawing/2015/10/21/chartex" xmlns:cx3="http://schemas.microsoft.com/office/drawing/2016/5/9/chartex" xmlns:cx4="http://schemas.microsoft.com/office/drawing/2016/5/10/chartex" xmlns:cx5="http://schemas.microsoft.com/office/drawing/2016/5/11/chartex" xmlns:cx6="http://schemas.microsoft.com/office/drawing/2016/5/12/chartex" xmlns:cx7="http://schemas.microsoft.com/office/drawing/2016/5/13/chartex" xmlns:cx8="http://schemas.microsoft.com/office/drawing/2016/5/14/chartex" xmlns:mc="http://schemas.openxmlformats.org/markup-compatibility/2006" xmlns:aink="http://schemas.microsoft.com/office/drawing/2016/ink" xmlns:am3d="http://schemas.microsoft.com/office/drawing/2017/model3d" xmlns:o="urn:schemas-microsoft-com:office:office" xmlns:r="http://schemas.openxmlformats.org/officeDocument/2006/relationships" xmlns:m="http://schemas.openxmlformats.org/officeDocument/2006/math" xmlns:v="urn:schemas-microsoft-com:vml" xmlns:wp14="http://schemas.microsoft.com/office/word/2010/wordprocessingDrawing" xmlns:wp="http://schemas.openxmlformats.org/drawingml/2006/wordprocessingDrawing" xmlns:w10="urn:schemas-microsoft-com:office:word" xmlns:w="http://schemas.openxmlformats.org/wordprocessingml/2006/main" xmlns:w14="http://schemas.microsoft.com/office/word/2010/wordml" xmlns:w15="http://schemas.microsoft.com/office/word/2012/wordml" xmlns:w16cex="http://schemas.microsoft.com/office/word/2018/wordml/cex" xmlns:w16cid="http://schemas.microsoft.com/office/word/2016/wordml/cid" xmlns:w16="http://schemas.microsoft.com/office/word/2018/wordml" xmlns:w16se="http://schemas.microsoft.com/office/word/2015/wordml/symex" xmlns:wpg="http://schemas.microsoft.com/office/word/2010/wordprocessingGroup" xmlns:wpi="http://schemas.microsoft.com/office/word/2010/wordprocessingInk" xmlns:wne="http://schemas.microsoft.com/office/word/2006/wordml" xmlns:wps="http://schemas.microsoft.com/office/word/2010/wordprocessingShape" mc:Ignorable="w14 w15 w16se w16cid w16 w16cex wp14">
   <w:abstractNum w:abstractNumId="0" w15:restartNumberingAfterBreak="0">
     <w:nsid w:val="0AA747E4"/>
     <w:multiLevelType w:val="hybridMultilevel"/>
@@ -14066,7 +13917,7 @@
 </file>
 
 <file path=word/styles.xml><?xml version="1.0" encoding="utf-8"?>
-<w:styles xmlns:mc="http://schemas.openxmlformats.org/markup-compatibility/2006" xmlns:r="http://schemas.openxmlformats.org/officeDocument/2006/relationships" xmlns:w="http://schemas.openxmlformats.org/wordprocessingml/2006/main" xmlns:w14="http://schemas.microsoft.com/office/word/2010/wordml" xmlns:w15="http://schemas.microsoft.com/office/word/2012/wordml" xmlns:w16cid="http://schemas.microsoft.com/office/word/2016/wordml/cid" xmlns:w16se="http://schemas.microsoft.com/office/word/2015/wordml/symex" mc:Ignorable="w14 w15 w16se w16cid">
+<w:styles xmlns:mc="http://schemas.openxmlformats.org/markup-compatibility/2006" xmlns:r="http://schemas.openxmlformats.org/officeDocument/2006/relationships" xmlns:w="http://schemas.openxmlformats.org/wordprocessingml/2006/main" xmlns:w14="http://schemas.microsoft.com/office/word/2010/wordml" xmlns:w15="http://schemas.microsoft.com/office/word/2012/wordml" xmlns:w16cex="http://schemas.microsoft.com/office/word/2018/wordml/cex" xmlns:w16cid="http://schemas.microsoft.com/office/word/2016/wordml/cid" xmlns:w16="http://schemas.microsoft.com/office/word/2018/wordml" xmlns:w16se="http://schemas.microsoft.com/office/word/2015/wordml/symex" mc:Ignorable="w14 w15 w16se w16cid w16 w16cex">
   <w:docDefaults>
     <w:rPrDefault>
       <w:rPr>
@@ -27216,6 +27067,21 @@
 </file>
 
 <file path=customXml/item1.xml><?xml version="1.0" encoding="utf-8"?>
+<?mso-contentType ?>
+<FormTemplates xmlns="http://schemas.microsoft.com/sharepoint/v3/contenttype/forms">
+  <Display>DocumentLibraryForm</Display>
+  <Edit>DocumentLibraryForm</Edit>
+  <New>DocumentLibraryForm</New>
+</FormTemplates>
+</file>
+
+<file path=customXml/item2.xml><?xml version="1.0" encoding="utf-8"?>
+<p:properties xmlns:p="http://schemas.microsoft.com/office/2006/metadata/properties" xmlns:xsi="http://www.w3.org/2001/XMLSchema-instance" xmlns:pc="http://schemas.microsoft.com/office/infopath/2007/PartnerControls">
+  <documentManagement/>
+</p:properties>
+</file>
+
+<file path=customXml/item3.xml><?xml version="1.0" encoding="utf-8"?>
 <ct:contentTypeSchema xmlns:ct="http://schemas.microsoft.com/office/2006/metadata/contentType" xmlns:ma="http://schemas.microsoft.com/office/2006/metadata/properties/metaAttributes" ct:_="" ma:_="" ma:contentTypeName="Document" ma:contentTypeID="0x0101005BFCD7AA2F8E7945B2C9FB2C6A4C5CAA" ma:contentTypeVersion="2" ma:contentTypeDescription="Create a new document." ma:contentTypeScope="" ma:versionID="7a38b7dc872d12c4f72ea6ba37a51a54">
   <xsd:schema xmlns:xsd="http://www.w3.org/2001/XMLSchema" xmlns:xs="http://www.w3.org/2001/XMLSchema" xmlns:p="http://schemas.microsoft.com/office/2006/metadata/properties" xmlns:ns2="1ecda67d-a629-42a0-9f75-9dfe3aa92511" targetNamespace="http://schemas.microsoft.com/office/2006/metadata/properties" ma:root="true" ma:fieldsID="c522e82c83fd07260570f6724418eb16" ns2:_="">
     <xsd:import namespace="1ecda67d-a629-42a0-9f75-9dfe3aa92511"/>
@@ -27347,22 +27213,24 @@
 </ct:contentTypeSchema>
 </file>
 
-<file path=customXml/item2.xml><?xml version="1.0" encoding="utf-8"?>
-<?mso-contentType ?>
-<FormTemplates xmlns="http://schemas.microsoft.com/sharepoint/v3/contenttype/forms">
-  <Display>DocumentLibraryForm</Display>
-  <Edit>DocumentLibraryForm</Edit>
-  <New>DocumentLibraryForm</New>
-</FormTemplates>
+<file path=customXml/itemProps1.xml><?xml version="1.0" encoding="utf-8"?>
+<ds:datastoreItem xmlns:ds="http://schemas.openxmlformats.org/officeDocument/2006/customXml" ds:itemID="{6E360832-5080-4861-A6E7-02DBABD250A2}">
+  <ds:schemaRefs>
+    <ds:schemaRef ds:uri="http://schemas.microsoft.com/sharepoint/v3/contenttype/forms"/>
+  </ds:schemaRefs>
+</ds:datastoreItem>
 </file>
 
-<file path=customXml/item3.xml><?xml version="1.0" encoding="utf-8"?>
-<p:properties xmlns:p="http://schemas.microsoft.com/office/2006/metadata/properties" xmlns:xsi="http://www.w3.org/2001/XMLSchema-instance" xmlns:pc="http://schemas.microsoft.com/office/infopath/2007/PartnerControls">
-  <documentManagement/>
-</p:properties>
+<file path=customXml/itemProps2.xml><?xml version="1.0" encoding="utf-8"?>
+<ds:datastoreItem xmlns:ds="http://schemas.openxmlformats.org/officeDocument/2006/customXml" ds:itemID="{467C4519-1E91-456E-9501-F9CEB1FF55E4}">
+  <ds:schemaRefs>
+    <ds:schemaRef ds:uri="http://schemas.microsoft.com/office/2006/metadata/properties"/>
+    <ds:schemaRef ds:uri="http://schemas.microsoft.com/office/infopath/2007/PartnerControls"/>
+  </ds:schemaRefs>
+</ds:datastoreItem>
 </file>
 
-<file path=customXml/itemProps1.xml><?xml version="1.0" encoding="utf-8"?>
+<file path=customXml/itemProps3.xml><?xml version="1.0" encoding="utf-8"?>
 <ds:datastoreItem xmlns:ds="http://schemas.openxmlformats.org/officeDocument/2006/customXml" ds:itemID="{28FDFBF8-B0C2-454D-8C63-DDC7AB6C90CE}">
   <ds:schemaRefs>
     <ds:schemaRef ds:uri="http://schemas.microsoft.com/office/2006/metadata/contentType"/>
@@ -27378,21 +27246,4 @@
     <ds:schemaRef ds:uri="http://schemas.microsoft.com/internal/obd"/>
   </ds:schemaRefs>
 </ds:datastoreItem>
-</file>
-
-<file path=customXml/itemProps2.xml><?xml version="1.0" encoding="utf-8"?>
-<ds:datastoreItem xmlns:ds="http://schemas.openxmlformats.org/officeDocument/2006/customXml" ds:itemID="{6E360832-5080-4861-A6E7-02DBABD250A2}">
-  <ds:schemaRefs>
-    <ds:schemaRef ds:uri="http://schemas.microsoft.com/sharepoint/v3/contenttype/forms"/>
-  </ds:schemaRefs>
-</ds:datastoreItem>
-</file>
-
-<file path=customXml/itemProps3.xml><?xml version="1.0" encoding="utf-8"?>
-<ds:datastoreItem xmlns:ds="http://schemas.openxmlformats.org/officeDocument/2006/customXml" ds:itemID="{467C4519-1E91-456E-9501-F9CEB1FF55E4}">
-  <ds:schemaRefs>
-    <ds:schemaRef ds:uri="http://schemas.microsoft.com/office/2006/metadata/properties"/>
-    <ds:schemaRef ds:uri="http://schemas.microsoft.com/office/infopath/2007/PartnerControls"/>
-  </ds:schemaRefs>
-</ds:datastoreItem>
 </file>
</xml_diff>